<commit_message>
Updated with new figures
</commit_message>
<xml_diff>
--- a/example/sumo/How I started learning Sumo.docx
+++ b/example/sumo/How I started learning Sumo.docx
@@ -4,6 +4,7 @@
   <w:body>
     <w:p>
       <w:pPr>
+        <w:pStyle w:val="Heading1"/>
         <w:rPr>
           <w:lang w:val="en-US"/>
         </w:rPr>
@@ -21,203 +22,344 @@
           <w:lang w:val="en-US"/>
         </w:rPr>
       </w:pPr>
+    </w:p>
+    <w:p>
+      <w:pPr>
+        <w:pStyle w:val="ListParagraph"/>
+        <w:numPr>
+          <w:ilvl w:val="0"/>
+          <w:numId w:val="2"/>
+        </w:numPr>
+        <w:rPr>
+          <w:lang w:val="en-US"/>
+        </w:rPr>
+      </w:pPr>
+      <w:r>
+        <w:rPr>
+          <w:lang w:val="en-US"/>
+        </w:rPr>
+        <w:t xml:space="preserve">Installed it on Windows. </w:t>
+      </w:r>
+    </w:p>
+    <w:p>
+      <w:pPr>
+        <w:rPr>
+          <w:lang w:val="en-US"/>
+        </w:rPr>
+      </w:pPr>
+    </w:p>
+    <w:p>
+      <w:pPr>
+        <w:pStyle w:val="ListParagraph"/>
+        <w:numPr>
+          <w:ilvl w:val="0"/>
+          <w:numId w:val="2"/>
+        </w:numPr>
+        <w:rPr>
+          <w:lang w:val="en-US"/>
+        </w:rPr>
+      </w:pPr>
+      <w:r>
+        <w:rPr>
+          <w:lang w:val="en-US"/>
+        </w:rPr>
+        <w:t>Then I d</w:t>
+      </w:r>
+      <w:r>
+        <w:rPr>
+          <w:lang w:val="en-US"/>
+        </w:rPr>
+        <w:t xml:space="preserve">efined </w:t>
+      </w:r>
+      <w:r>
+        <w:rPr>
+          <w:lang w:val="en-US"/>
+        </w:rPr>
+        <w:t xml:space="preserve">an environment variable </w:t>
+      </w:r>
+      <w:r>
+        <w:rPr>
+          <w:lang w:val="en-US"/>
+        </w:rPr>
+        <w:t xml:space="preserve">on </w:t>
+      </w:r>
+      <w:r>
+        <w:rPr>
+          <w:lang w:val="en-US"/>
+        </w:rPr>
+        <w:t>Windows prompt (</w:t>
+      </w:r>
+      <w:proofErr w:type="spellStart"/>
+      <w:r>
+        <w:rPr>
+          <w:lang w:val="en-US"/>
+        </w:rPr>
+        <w:t>cmd</w:t>
+      </w:r>
+      <w:proofErr w:type="spellEnd"/>
+      <w:r>
+        <w:rPr>
+          <w:lang w:val="en-US"/>
+        </w:rPr>
+        <w:t>)</w:t>
+      </w:r>
+      <w:r>
+        <w:rPr>
+          <w:lang w:val="en-US"/>
+        </w:rPr>
+        <w:t>:</w:t>
+      </w:r>
+    </w:p>
+    <w:p>
+      <w:pPr>
+        <w:rPr>
+          <w:lang w:val="en-US"/>
+        </w:rPr>
+      </w:pPr>
       <w:proofErr w:type="gramStart"/>
       <w:r>
         <w:rPr>
           <w:lang w:val="en-US"/>
         </w:rPr>
-        <w:t>Installed it on Windows.</w:t>
+        <w:t>set</w:t>
       </w:r>
       <w:proofErr w:type="gramEnd"/>
       <w:r>
         <w:rPr>
           <w:lang w:val="en-US"/>
         </w:rPr>
-        <w:t xml:space="preserve"> Defined on </w:t>
-      </w:r>
-      <w:proofErr w:type="spellStart"/>
-      <w:r>
-        <w:rPr>
-          <w:lang w:val="en-US"/>
-        </w:rPr>
-        <w:t>cmd</w:t>
-      </w:r>
-      <w:proofErr w:type="spellEnd"/>
-      <w:r>
-        <w:rPr>
-          <w:lang w:val="en-US"/>
-        </w:rPr>
-        <w:t>:</w:t>
-      </w:r>
-    </w:p>
-    <w:p>
-      <w:pPr>
-        <w:rPr>
-          <w:lang w:val="en-US"/>
-        </w:rPr>
-      </w:pPr>
+        <w:t xml:space="preserve"> SUMO_HOME="C:\Program Files (x86)\DLR\Sumo\"</w:t>
+      </w:r>
+    </w:p>
+    <w:p>
+      <w:pPr>
+        <w:rPr>
+          <w:lang w:val="en-US"/>
+        </w:rPr>
+      </w:pPr>
+    </w:p>
+    <w:p>
+      <w:pPr>
+        <w:pStyle w:val="ListParagraph"/>
+        <w:numPr>
+          <w:ilvl w:val="0"/>
+          <w:numId w:val="2"/>
+        </w:numPr>
+        <w:rPr>
+          <w:lang w:val="en-US"/>
+        </w:rPr>
+      </w:pPr>
+      <w:r>
+        <w:rPr>
+          <w:lang w:val="en-US"/>
+        </w:rPr>
+        <w:t xml:space="preserve">Read </w:t>
+      </w:r>
+      <w:r>
+        <w:rPr>
+          <w:lang w:val="en-US"/>
+        </w:rPr>
+        <w:t xml:space="preserve">and followed </w:t>
+      </w:r>
+      <w:r>
+        <w:rPr>
+          <w:lang w:val="en-US"/>
+        </w:rPr>
+        <w:t>the Tutorial:</w:t>
+      </w:r>
+    </w:p>
+    <w:p>
+      <w:pPr>
+        <w:rPr>
+          <w:lang w:val="en-US"/>
+        </w:rPr>
+      </w:pPr>
+      <w:r>
+        <w:rPr>
+          <w:lang w:val="en-US"/>
+        </w:rPr>
+        <w:t>http://sumo.dlr.de/wiki/Tutorials/Hello_Sumo</w:t>
+      </w:r>
+    </w:p>
+    <w:p>
+      <w:pPr>
+        <w:rPr>
+          <w:lang w:val="en-US"/>
+        </w:rPr>
+      </w:pPr>
+    </w:p>
+    <w:p>
+      <w:pPr>
+        <w:pStyle w:val="ListParagraph"/>
+        <w:numPr>
+          <w:ilvl w:val="0"/>
+          <w:numId w:val="2"/>
+        </w:numPr>
+        <w:rPr>
+          <w:lang w:val="en-US"/>
+        </w:rPr>
+      </w:pPr>
+      <w:r>
+        <w:rPr>
+          <w:lang w:val="en-US"/>
+        </w:rPr>
+        <w:t>Started the following</w:t>
+      </w:r>
+      <w:r>
+        <w:rPr>
+          <w:lang w:val="en-US"/>
+        </w:rPr>
+        <w:t xml:space="preserve"> project from scratch</w:t>
+      </w:r>
+      <w:r>
+        <w:rPr>
+          <w:lang w:val="en-US"/>
+        </w:rPr>
+        <w:t>, creating the ita.nod.xml</w:t>
+      </w:r>
+    </w:p>
+    <w:p>
+      <w:pPr>
+        <w:rPr>
+          <w:lang w:val="en-US"/>
+        </w:rPr>
+      </w:pPr>
+      <w:r>
+        <w:rPr>
+          <w:lang w:val="en-US"/>
+        </w:rPr>
+        <w:t>&lt;</w:t>
+      </w:r>
       <w:proofErr w:type="gramStart"/>
       <w:r>
         <w:rPr>
           <w:lang w:val="en-US"/>
         </w:rPr>
-        <w:t>set</w:t>
+        <w:t>nodes</w:t>
       </w:r>
       <w:proofErr w:type="gramEnd"/>
       <w:r>
         <w:rPr>
           <w:lang w:val="en-US"/>
         </w:rPr>
-        <w:t xml:space="preserve"> SUMO_HOME="C:\Program Files (x86)\DLR\Sumo\"</w:t>
-      </w:r>
-    </w:p>
-    <w:p>
-      <w:pPr>
-        <w:rPr>
-          <w:lang w:val="en-US"/>
-        </w:rPr>
-      </w:pPr>
-    </w:p>
-    <w:p>
-      <w:pPr>
-        <w:rPr>
-          <w:lang w:val="en-US"/>
-        </w:rPr>
-      </w:pPr>
-      <w:r>
-        <w:rPr>
-          <w:lang w:val="en-US"/>
-        </w:rPr>
-        <w:t xml:space="preserve">Read the </w:t>
-      </w:r>
-      <w:r>
-        <w:rPr>
-          <w:lang w:val="en-US"/>
-        </w:rPr>
-        <w:t>Tutorial:</w:t>
-      </w:r>
-    </w:p>
-    <w:p>
-      <w:pPr>
-        <w:rPr>
-          <w:lang w:val="en-US"/>
-        </w:rPr>
-      </w:pPr>
-      <w:r>
-        <w:rPr>
-          <w:lang w:val="en-US"/>
-        </w:rPr>
-        <w:t>http://sumo.dlr.de/wiki/Tutorials/Hello_Sumo</w:t>
-      </w:r>
-    </w:p>
-    <w:p>
-      <w:pPr>
-        <w:rPr>
-          <w:lang w:val="en-US"/>
-        </w:rPr>
-      </w:pPr>
-    </w:p>
-    <w:p>
-      <w:pPr>
-        <w:rPr>
-          <w:lang w:val="en-US"/>
-        </w:rPr>
-      </w:pPr>
-      <w:r>
-        <w:rPr>
-          <w:lang w:val="en-US"/>
-        </w:rPr>
-        <w:t>Started a project from scratch</w:t>
-      </w:r>
-    </w:p>
-    <w:p>
-      <w:pPr>
-        <w:rPr>
-          <w:lang w:val="en-US"/>
-        </w:rPr>
-      </w:pPr>
-      <w:r>
-        <w:rPr>
-          <w:lang w:val="en-US"/>
-        </w:rPr>
-        <w:t xml:space="preserve">Took from Brenda’s </w:t>
-      </w:r>
-      <w:proofErr w:type="spellStart"/>
-      <w:r>
-        <w:rPr>
-          <w:lang w:val="en-US"/>
-        </w:rPr>
-        <w:t>Matlab</w:t>
-      </w:r>
-      <w:proofErr w:type="spellEnd"/>
-      <w:r>
-        <w:rPr>
-          <w:lang w:val="en-US"/>
-        </w:rPr>
-        <w:t xml:space="preserve"> script:</w:t>
-      </w:r>
-    </w:p>
-    <w:p>
-      <w:pPr>
-        <w:rPr>
-          <w:lang w:val="en-US"/>
-        </w:rPr>
-      </w:pPr>
-      <w:proofErr w:type="spellStart"/>
-      <w:r>
-        <w:rPr>
-          <w:lang w:val="en-US"/>
-        </w:rPr>
-        <w:t>lane_o</w:t>
-      </w:r>
-      <w:proofErr w:type="spellEnd"/>
-      <w:r>
-        <w:rPr>
-          <w:lang w:val="en-US"/>
-        </w:rPr>
-        <w:t xml:space="preserve"> = [757.25 645];</w:t>
-      </w:r>
-    </w:p>
-    <w:p>
-      <w:pPr>
-        <w:rPr>
-          <w:lang w:val="en-US"/>
-        </w:rPr>
-      </w:pPr>
-      <w:proofErr w:type="spellStart"/>
-      <w:r>
-        <w:rPr>
-          <w:lang w:val="en-US"/>
-        </w:rPr>
-        <w:t>lane_f</w:t>
-      </w:r>
-      <w:proofErr w:type="spellEnd"/>
-      <w:r>
-        <w:rPr>
-          <w:lang w:val="en-US"/>
-        </w:rPr>
-        <w:t xml:space="preserve"> = [767.75 470];</w:t>
-      </w:r>
-    </w:p>
-    <w:p>
-      <w:pPr>
-        <w:rPr>
-          <w:lang w:val="en-US"/>
-        </w:rPr>
-      </w:pPr>
-      <w:proofErr w:type="gramStart"/>
-      <w:r>
-        <w:rPr>
-          <w:lang w:val="en-US"/>
-        </w:rPr>
-        <w:t>which</w:t>
-      </w:r>
-      <w:proofErr w:type="gramEnd"/>
-      <w:r>
-        <w:rPr>
-          <w:lang w:val="en-US"/>
-        </w:rPr>
-        <w:t xml:space="preserve"> gives a theta of -86 degrees.</w:t>
+        <w:t>&gt;</w:t>
+      </w:r>
+    </w:p>
+    <w:p>
+      <w:pPr>
+        <w:rPr>
+          <w:lang w:val="en-US"/>
+        </w:rPr>
+      </w:pPr>
+      <w:r>
+        <w:rPr>
+          <w:lang w:val="en-US"/>
+        </w:rPr>
+        <w:t xml:space="preserve">  &lt;node id="1" x="751" y="657" /&gt;</w:t>
+      </w:r>
+    </w:p>
+    <w:p>
+      <w:pPr>
+        <w:rPr>
+          <w:lang w:val="en-US"/>
+        </w:rPr>
+      </w:pPr>
+      <w:r>
+        <w:rPr>
+          <w:lang w:val="en-US"/>
+        </w:rPr>
+        <w:t xml:space="preserve">  &lt;node id="2" x="757" y="457" /&gt;</w:t>
+      </w:r>
+    </w:p>
+    <w:p>
+      <w:pPr>
+        <w:rPr>
+          <w:lang w:val="en-US"/>
+        </w:rPr>
+      </w:pPr>
+      <w:r>
+        <w:rPr>
+          <w:lang w:val="en-US"/>
+        </w:rPr>
+        <w:t xml:space="preserve">  &lt;node id="3" x="754" y="657" /&gt;</w:t>
+      </w:r>
+    </w:p>
+    <w:p>
+      <w:pPr>
+        <w:rPr>
+          <w:lang w:val="en-US"/>
+        </w:rPr>
+      </w:pPr>
+      <w:r>
+        <w:rPr>
+          <w:lang w:val="en-US"/>
+        </w:rPr>
+        <w:t xml:space="preserve">  &lt;node id="4" x="760" y="457" /&gt;</w:t>
+      </w:r>
+    </w:p>
+    <w:p>
+      <w:pPr>
+        <w:rPr>
+          <w:lang w:val="en-US"/>
+        </w:rPr>
+      </w:pPr>
+      <w:r>
+        <w:rPr>
+          <w:lang w:val="en-US"/>
+        </w:rPr>
+        <w:t xml:space="preserve">  &lt;node id="5" x="758" y="657" /&gt;</w:t>
+      </w:r>
+    </w:p>
+    <w:p>
+      <w:pPr>
+        <w:rPr>
+          <w:lang w:val="en-US"/>
+        </w:rPr>
+      </w:pPr>
+      <w:r>
+        <w:rPr>
+          <w:lang w:val="en-US"/>
+        </w:rPr>
+        <w:t xml:space="preserve">  &lt;node id="6" x="764" y="457" /&gt;</w:t>
+      </w:r>
+    </w:p>
+    <w:p>
+      <w:pPr>
+        <w:rPr>
+          <w:lang w:val="en-US"/>
+        </w:rPr>
+      </w:pPr>
+      <w:r>
+        <w:rPr>
+          <w:lang w:val="en-US"/>
+        </w:rPr>
+        <w:t xml:space="preserve">  &lt;node id="7" x="761" y="657" /&gt;</w:t>
+      </w:r>
+    </w:p>
+    <w:p>
+      <w:pPr>
+        <w:rPr>
+          <w:lang w:val="en-US"/>
+        </w:rPr>
+      </w:pPr>
+      <w:r>
+        <w:rPr>
+          <w:lang w:val="en-US"/>
+        </w:rPr>
+        <w:t xml:space="preserve">  &lt;node id="8" x="767" y="457" /&gt;</w:t>
+      </w:r>
+    </w:p>
+    <w:p>
+      <w:pPr>
+        <w:rPr>
+          <w:lang w:val="en-US"/>
+        </w:rPr>
+      </w:pPr>
+      <w:r>
+        <w:rPr>
+          <w:lang w:val="en-US"/>
+        </w:rPr>
+        <w:t>&lt;/nodes&gt;</w:t>
       </w:r>
     </w:p>
     <w:p>
@@ -231,9 +373,10 @@
           <w:noProof/>
           <w:lang w:eastAsia="pt-BR"/>
         </w:rPr>
+        <w:lastRenderedPageBreak/>
         <w:drawing>
-          <wp:inline distT="0" distB="0" distL="0" distR="0">
-            <wp:extent cx="5396230" cy="3775075"/>
+          <wp:inline distT="0" distB="0" distL="0" distR="0" wp14:anchorId="2693A64D" wp14:editId="095FA980">
+            <wp:extent cx="3924300" cy="3093720"/>
             <wp:effectExtent l="0" t="0" r="0" b="0"/>
             <wp:docPr id="2" name="Picture 2"/>
             <wp:cNvGraphicFramePr>
@@ -243,36 +386,23 @@
               <a:graphicData uri="http://schemas.openxmlformats.org/drawingml/2006/picture">
                 <pic:pic xmlns:pic="http://schemas.openxmlformats.org/drawingml/2006/picture">
                   <pic:nvPicPr>
-                    <pic:cNvPr id="0" name="Picture 2"/>
-                    <pic:cNvPicPr>
-                      <a:picLocks noChangeAspect="1" noChangeArrowheads="1"/>
-                    </pic:cNvPicPr>
+                    <pic:cNvPr id="0" name=""/>
+                    <pic:cNvPicPr/>
                   </pic:nvPicPr>
                   <pic:blipFill>
-                    <a:blip r:embed="rId6">
-                      <a:extLst>
-                        <a:ext uri="{28A0092B-C50C-407E-A947-70E740481C1C}">
-                          <a14:useLocalDpi xmlns:a14="http://schemas.microsoft.com/office/drawing/2010/main" val="0"/>
-                        </a:ext>
-                      </a:extLst>
-                    </a:blip>
-                    <a:srcRect/>
+                    <a:blip r:embed="rId6"/>
                     <a:stretch>
                       <a:fillRect/>
                     </a:stretch>
                   </pic:blipFill>
-                  <pic:spPr bwMode="auto">
+                  <pic:spPr>
                     <a:xfrm>
                       <a:off x="0" y="0"/>
-                      <a:ext cx="5396230" cy="3775075"/>
+                      <a:ext cx="3924300" cy="3093720"/>
                     </a:xfrm>
                     <a:prstGeom prst="rect">
                       <a:avLst/>
                     </a:prstGeom>
-                    <a:noFill/>
-                    <a:ln>
-                      <a:noFill/>
-                    </a:ln>
                   </pic:spPr>
                 </pic:pic>
               </a:graphicData>
@@ -339,7 +469,6 @@
         <w:rPr>
           <w:lang w:val="en-US"/>
         </w:rPr>
-        <w:lastRenderedPageBreak/>
         <w:t xml:space="preserve">Which said: </w:t>
       </w:r>
       <w:r>
@@ -367,7 +496,19 @@
         <w:rPr>
           <w:lang w:val="en-US"/>
         </w:rPr>
-        <w:t>If I read it using the Sumo’s net editor gives:</w:t>
+        <w:t>If I read it using the Sumo’s net editor gives</w:t>
+      </w:r>
+      <w:r>
+        <w:rPr>
+          <w:lang w:val="en-US"/>
+        </w:rPr>
+        <w:t xml:space="preserve"> for the four lanes</w:t>
+      </w:r>
+      <w:r>
+        <w:rPr>
+          <w:lang w:val="en-US"/>
+        </w:rPr>
+        <w:t>:</w:t>
       </w:r>
     </w:p>
     <w:p>
@@ -382,9 +523,9 @@
           <w:lang w:eastAsia="pt-BR"/>
         </w:rPr>
         <w:drawing>
-          <wp:inline distT="0" distB="0" distL="0" distR="0" wp14:anchorId="51D6913D" wp14:editId="02583899">
-            <wp:extent cx="5400040" cy="3877422"/>
-            <wp:effectExtent l="0" t="0" r="0" b="8890"/>
+          <wp:inline distT="0" distB="0" distL="0" distR="0" wp14:anchorId="52DCF901" wp14:editId="4EE81178">
+            <wp:extent cx="5400040" cy="2896763"/>
+            <wp:effectExtent l="0" t="0" r="0" b="0"/>
             <wp:docPr id="1" name="Picture 1"/>
             <wp:cNvGraphicFramePr>
               <a:graphicFrameLocks xmlns:a="http://schemas.openxmlformats.org/drawingml/2006/main" noChangeAspect="1"/>
@@ -405,109 +546,6 @@
                   <pic:spPr>
                     <a:xfrm>
                       <a:off x="0" y="0"/>
-                      <a:ext cx="5400040" cy="3877422"/>
-                    </a:xfrm>
-                    <a:prstGeom prst="rect">
-                      <a:avLst/>
-                    </a:prstGeom>
-                  </pic:spPr>
-                </pic:pic>
-              </a:graphicData>
-            </a:graphic>
-          </wp:inline>
-        </w:drawing>
-      </w:r>
-    </w:p>
-    <w:p>
-      <w:pPr>
-        <w:rPr>
-          <w:lang w:val="en-US"/>
-        </w:rPr>
-      </w:pPr>
-    </w:p>
-    <w:p>
-      <w:pPr>
-        <w:rPr>
-          <w:lang w:val="en-US"/>
-        </w:rPr>
-      </w:pPr>
-      <w:r>
-        <w:rPr>
-          <w:lang w:val="en-US"/>
-        </w:rPr>
-        <w:t xml:space="preserve">When using the GUI I had to add a delay of 70 </w:t>
-      </w:r>
-      <w:proofErr w:type="spellStart"/>
-      <w:r>
-        <w:rPr>
-          <w:lang w:val="en-US"/>
-        </w:rPr>
-        <w:t>ms</w:t>
-      </w:r>
-      <w:proofErr w:type="spellEnd"/>
-      <w:r>
-        <w:rPr>
-          <w:lang w:val="en-US"/>
-        </w:rPr>
-        <w:t xml:space="preserve"> otherwise the cars would pass to</w:t>
-      </w:r>
-      <w:r>
-        <w:rPr>
-          <w:lang w:val="en-US"/>
-        </w:rPr>
-        <w:t>o fast and I could not see them (they are the two small yellow points below)</w:t>
-      </w:r>
-    </w:p>
-    <w:p>
-      <w:pPr>
-        <w:rPr>
-          <w:lang w:val="en-US"/>
-        </w:rPr>
-      </w:pPr>
-    </w:p>
-    <w:p>
-      <w:pPr>
-        <w:rPr>
-          <w:lang w:val="en-US"/>
-        </w:rPr>
-      </w:pPr>
-    </w:p>
-    <w:p>
-      <w:pPr>
-        <w:rPr>
-          <w:lang w:val="en-US"/>
-        </w:rPr>
-      </w:pPr>
-      <w:r>
-        <w:rPr>
-          <w:noProof/>
-          <w:lang w:eastAsia="pt-BR"/>
-        </w:rPr>
-        <w:lastRenderedPageBreak/>
-        <w:drawing>
-          <wp:inline distT="0" distB="0" distL="0" distR="0" wp14:anchorId="0292B82E" wp14:editId="4409707F">
-            <wp:extent cx="5400040" cy="2896763"/>
-            <wp:effectExtent l="0" t="0" r="0" b="0"/>
-            <wp:docPr id="3" name="Picture 3"/>
-            <wp:cNvGraphicFramePr>
-              <a:graphicFrameLocks xmlns:a="http://schemas.openxmlformats.org/drawingml/2006/main" noChangeAspect="1"/>
-            </wp:cNvGraphicFramePr>
-            <a:graphic xmlns:a="http://schemas.openxmlformats.org/drawingml/2006/main">
-              <a:graphicData uri="http://schemas.openxmlformats.org/drawingml/2006/picture">
-                <pic:pic xmlns:pic="http://schemas.openxmlformats.org/drawingml/2006/picture">
-                  <pic:nvPicPr>
-                    <pic:cNvPr id="0" name=""/>
-                    <pic:cNvPicPr/>
-                  </pic:nvPicPr>
-                  <pic:blipFill>
-                    <a:blip r:embed="rId8"/>
-                    <a:stretch>
-                      <a:fillRect/>
-                    </a:stretch>
-                  </pic:blipFill>
-                  <pic:spPr>
-                    <a:xfrm>
-                      <a:off x="0" y="0"/>
                       <a:ext cx="5400040" cy="2896763"/>
                     </a:xfrm>
                     <a:prstGeom prst="rect">
@@ -538,9 +576,52 @@
         <w:rPr>
           <w:lang w:val="en-US"/>
         </w:rPr>
+        <w:lastRenderedPageBreak/>
+        <w:t xml:space="preserve">When using the GUI I had to add a delay of 70 </w:t>
+      </w:r>
+      <w:proofErr w:type="spellStart"/>
+      <w:r>
+        <w:rPr>
+          <w:lang w:val="en-US"/>
+        </w:rPr>
+        <w:t>ms</w:t>
+      </w:r>
+      <w:proofErr w:type="spellEnd"/>
+      <w:r>
+        <w:rPr>
+          <w:lang w:val="en-US"/>
+        </w:rPr>
+        <w:t xml:space="preserve"> otherwise the cars would pass to</w:t>
+      </w:r>
+      <w:r>
+        <w:rPr>
+          <w:lang w:val="en-US"/>
+        </w:rPr>
+        <w:t>o fast.</w:t>
+      </w:r>
+    </w:p>
+    <w:p>
+      <w:pPr>
+        <w:rPr>
+          <w:lang w:val="en-US"/>
+        </w:rPr>
+      </w:pPr>
+      <w:bookmarkStart w:id="0" w:name="_GoBack"/>
+      <w:bookmarkEnd w:id="0"/>
+    </w:p>
+    <w:p>
+      <w:pPr>
+        <w:rPr>
+          <w:lang w:val="en-US"/>
+        </w:rPr>
+      </w:pPr>
+      <w:r>
+        <w:rPr>
+          <w:lang w:val="en-US"/>
+        </w:rPr>
         <w:t xml:space="preserve">Now started defining other types of cars: </w:t>
       </w:r>
-      <w:hyperlink r:id="rId9" w:history="1">
+      <w:hyperlink r:id="rId8" w:history="1">
         <w:r>
           <w:rPr>
             <w:rStyle w:val="Hyperlink"/>
@@ -749,7 +830,7 @@
         </w:rPr>
         <w:t xml:space="preserve">I am not going to read it, but can define the distribution of vehicle types using </w:t>
       </w:r>
-      <w:hyperlink r:id="rId10" w:anchor="Route_and_vehicle_type_distributions" w:history="1">
+      <w:hyperlink r:id="rId9" w:anchor="Route_and_vehicle_type_distributions" w:history="1">
         <w:r>
           <w:rPr>
             <w:rStyle w:val="Hyperlink"/>
@@ -818,7 +899,7 @@
         </w:rPr>
         <w:t>The python tool </w:t>
       </w:r>
-      <w:hyperlink r:id="rId11" w:anchor="createVehTypeDistributions.py" w:tooltip="Tools/Misc" w:history="1">
+      <w:hyperlink r:id="rId10" w:anchor="createVehTypeDistributions.py" w:tooltip="Tools/Misc" w:history="1">
         <w:r>
           <w:rPr>
             <w:rStyle w:val="Hyperlink"/>
@@ -937,7 +1018,7 @@
           <w:lang w:val="en-US"/>
         </w:rPr>
       </w:pPr>
-      <w:hyperlink r:id="rId12" w:anchor="How_do_I_get_high_flows.2Fvehicle_densities.3F" w:history="1">
+      <w:hyperlink r:id="rId11" w:anchor="How_do_I_get_high_flows.2Fvehicle_densities.3F" w:history="1">
         <w:r>
           <w:rPr>
             <w:rStyle w:val="Hyperlink"/>
@@ -1015,7 +1096,7 @@
         </w:rPr>
         <w:t>Both </w:t>
       </w:r>
-      <w:hyperlink r:id="rId13" w:tooltip="DUAROUTER" w:history="1">
+      <w:hyperlink r:id="rId12" w:tooltip="DUAROUTER" w:history="1">
         <w:r>
           <w:rPr>
             <w:rStyle w:val="Hyperlink"/>
@@ -1038,7 +1119,7 @@
         </w:rPr>
         <w:t> and </w:t>
       </w:r>
-      <w:hyperlink r:id="rId14" w:tooltip="SUMO" w:history="1">
+      <w:hyperlink r:id="rId13" w:tooltip="SUMO" w:history="1">
         <w:r>
           <w:rPr>
             <w:rStyle w:val="Hyperlink"/>
@@ -1175,7 +1256,7 @@
         </w:rPr>
         <w:t>), a vehicle will be emitted randomly with the given probability each second. This results in a </w:t>
       </w:r>
-      <w:hyperlink r:id="rId15" w:history="1">
+      <w:hyperlink r:id="rId14" w:history="1">
         <w:r>
           <w:rPr>
             <w:rStyle w:val="Hyperlink"/>
@@ -1198,7 +1279,7 @@
         </w:rPr>
         <w:t> flow (which approximates a </w:t>
       </w:r>
-      <w:hyperlink r:id="rId16" w:history="1">
+      <w:hyperlink r:id="rId15" w:history="1">
         <w:r>
           <w:rPr>
             <w:rStyle w:val="Hyperlink"/>
@@ -1276,7 +1357,7 @@
         </w:rPr>
         <w:t xml:space="preserve">There are many other tricks described in </w:t>
       </w:r>
-      <w:hyperlink r:id="rId17" w:history="1">
+      <w:hyperlink r:id="rId16" w:history="1">
         <w:r>
           <w:rPr>
             <w:rStyle w:val="Hyperlink"/>
@@ -1311,7 +1392,7 @@
         </w:rPr>
         <w:t xml:space="preserve">To obtain the position of each car, it is possible to use </w:t>
       </w:r>
-      <w:hyperlink r:id="rId18" w:anchor="Introduction" w:history="1">
+      <w:hyperlink r:id="rId17" w:anchor="Introduction" w:history="1">
         <w:r>
           <w:rPr>
             <w:rStyle w:val="Hyperlink"/>
@@ -1366,7 +1447,7 @@
         </w:rPr>
         <w:t xml:space="preserve">If we use Python, more information is provided at </w:t>
       </w:r>
-      <w:hyperlink r:id="rId19" w:history="1">
+      <w:hyperlink r:id="rId18" w:history="1">
         <w:r>
           <w:rPr>
             <w:rStyle w:val="Hyperlink"/>
@@ -1401,7 +1482,7 @@
         </w:rPr>
         <w:t xml:space="preserve">The sampling period can be controlled by doing a simulation with very small sampling period and later throwing away (eliminating) some vehicles using </w:t>
       </w:r>
-      <w:hyperlink r:id="rId20" w:history="1">
+      <w:hyperlink r:id="rId19" w:history="1">
         <w:r>
           <w:rPr>
             <w:rStyle w:val="Hyperlink"/>
@@ -1605,8 +1686,143 @@
         <w:rPr>
           <w:lang w:val="en-US"/>
         </w:rPr>
+        <w:t xml:space="preserve">        &lt;vehicle id="typeB.22" x="4.20" y="42.87" angle="177.46" type="Bus" speed="14.57" </w:t>
+      </w:r>
+      <w:proofErr w:type="spellStart"/>
+      <w:r>
+        <w:rPr>
+          <w:lang w:val="en-US"/>
+        </w:rPr>
+        <w:t>pos</w:t>
+      </w:r>
+      <w:proofErr w:type="spellEnd"/>
+      <w:r>
+        <w:rPr>
+          <w:lang w:val="en-US"/>
+        </w:rPr>
+        <w:t>="132.19" lane="laneB_0" slope="0.00"/&gt;</w:t>
+      </w:r>
+    </w:p>
+    <w:p>
+      <w:pPr>
+        <w:rPr>
+          <w:lang w:val="en-US"/>
+        </w:rPr>
+      </w:pPr>
+      <w:r>
+        <w:rPr>
+          <w:lang w:val="en-US"/>
+        </w:rPr>
+        <w:t xml:space="preserve">        &lt;vehicle id="typeB.23" x="3.08" y="68.06" angle="177.46" type="Car" speed="12.79" </w:t>
+      </w:r>
+      <w:proofErr w:type="spellStart"/>
+      <w:r>
+        <w:rPr>
+          <w:lang w:val="en-US"/>
+        </w:rPr>
+        <w:t>pos</w:t>
+      </w:r>
+      <w:proofErr w:type="spellEnd"/>
+      <w:r>
+        <w:rPr>
+          <w:lang w:val="en-US"/>
+        </w:rPr>
+        <w:t>="106.98" lane="laneB_0" slope="0.00"/&gt;</w:t>
+      </w:r>
+    </w:p>
+    <w:p>
+      <w:pPr>
+        <w:rPr>
+          <w:lang w:val="en-US"/>
+        </w:rPr>
+      </w:pPr>
+      <w:r>
+        <w:rPr>
+          <w:lang w:val="en-US"/>
+        </w:rPr>
+        <w:t xml:space="preserve">        &lt;vehicle id="typeB.24" x="2.16" y="89.00" angle="177.46" type="Car" speed="13.88" </w:t>
+      </w:r>
+      <w:proofErr w:type="spellStart"/>
+      <w:r>
+        <w:rPr>
+          <w:lang w:val="en-US"/>
+        </w:rPr>
+        <w:t>pos</w:t>
+      </w:r>
+      <w:proofErr w:type="spellEnd"/>
+      <w:r>
+        <w:rPr>
+          <w:lang w:val="en-US"/>
+        </w:rPr>
+        <w:t>="86.01" lane="laneB_0" slope="0.00"/&gt;</w:t>
+      </w:r>
+    </w:p>
+    <w:p>
+      <w:pPr>
+        <w:rPr>
+          <w:lang w:val="en-US"/>
+        </w:rPr>
+      </w:pPr>
+      <w:r>
+        <w:rPr>
+          <w:lang w:val="en-US"/>
+        </w:rPr>
+        <w:t xml:space="preserve">        &lt;vehicle id="typeB.25" x="0.83" y="118.90" angle="177.46" type="Car" speed="14.56" </w:t>
+      </w:r>
+      <w:proofErr w:type="spellStart"/>
+      <w:r>
+        <w:rPr>
+          <w:lang w:val="en-US"/>
+        </w:rPr>
+        <w:t>pos</w:t>
+      </w:r>
+      <w:proofErr w:type="spellEnd"/>
+      <w:r>
+        <w:rPr>
+          <w:lang w:val="en-US"/>
+        </w:rPr>
+        <w:t>="56.09" lane="laneB_0" slope="0.00"/&gt;</w:t>
+      </w:r>
+    </w:p>
+    <w:p>
+      <w:pPr>
+        <w:rPr>
+          <w:lang w:val="en-US"/>
+        </w:rPr>
+      </w:pPr>
+      <w:r>
+        <w:rPr>
+          <w:lang w:val="en-US"/>
+        </w:rPr>
+        <w:t xml:space="preserve">        &lt;vehicle id="typeB.26" x="-0.31" y="144.67" angle="177.46" type="Car" speed="10.55" </w:t>
+      </w:r>
+      <w:proofErr w:type="spellStart"/>
+      <w:r>
+        <w:rPr>
+          <w:lang w:val="en-US"/>
+        </w:rPr>
+        <w:t>pos</w:t>
+      </w:r>
+      <w:proofErr w:type="spellEnd"/>
+      <w:r>
+        <w:rPr>
+          <w:lang w:val="en-US"/>
+        </w:rPr>
+        <w:t>="30.29" lane="laneB_0" slope="0.00"/&gt;</w:t>
+      </w:r>
+    </w:p>
+    <w:p>
+      <w:pPr>
+        <w:rPr>
+          <w:lang w:val="en-US"/>
+        </w:rPr>
+      </w:pPr>
+      <w:r>
+        <w:rPr>
+          <w:lang w:val="en-US"/>
+        </w:rPr>
         <w:lastRenderedPageBreak/>
-        <w:t xml:space="preserve">        &lt;vehicle id="typeB.22" x="4.20" y="42.87" angle="177.46" type="Bus" speed="14.57" </w:t>
+        <w:t xml:space="preserve">        &lt;vehicle id="typeB.27" x="-1.08" y="161.99" angle="177.46" type="Car" speed="5.92" </w:t>
       </w:r>
       <w:proofErr w:type="spellStart"/>
       <w:r>
@@ -1620,20 +1836,20 @@
         <w:rPr>
           <w:lang w:val="en-US"/>
         </w:rPr>
-        <w:t>="132.19" lane="laneB_0" slope="0.00"/&gt;</w:t>
-      </w:r>
-    </w:p>
-    <w:p>
-      <w:pPr>
-        <w:rPr>
-          <w:lang w:val="en-US"/>
-        </w:rPr>
-      </w:pPr>
-      <w:r>
-        <w:rPr>
-          <w:lang w:val="en-US"/>
-        </w:rPr>
-        <w:t xml:space="preserve">        &lt;vehicle id="typeB.23" x="3.08" y="68.06" angle="177.46" type="Car" speed="12.79" </w:t>
+        <w:t>="12.95" lane="laneB_0" slope="0.00"/&gt;</w:t>
+      </w:r>
+    </w:p>
+    <w:p>
+      <w:pPr>
+        <w:rPr>
+          <w:lang w:val="en-US"/>
+        </w:rPr>
+      </w:pPr>
+      <w:r>
+        <w:rPr>
+          <w:lang w:val="en-US"/>
+        </w:rPr>
+        <w:t xml:space="preserve">        &lt;vehicle id="typeB.28" x="-1.43" y="169.94" angle="177.46" type="Truck" speed="0.97" </w:t>
       </w:r>
       <w:proofErr w:type="spellStart"/>
       <w:r>
@@ -1647,20 +1863,74 @@
         <w:rPr>
           <w:lang w:val="en-US"/>
         </w:rPr>
-        <w:t>="106.98" lane="laneB_0" slope="0.00"/&gt;</w:t>
-      </w:r>
-    </w:p>
-    <w:p>
-      <w:pPr>
-        <w:rPr>
-          <w:lang w:val="en-US"/>
-        </w:rPr>
-      </w:pPr>
-      <w:r>
-        <w:rPr>
-          <w:lang w:val="en-US"/>
-        </w:rPr>
-        <w:t xml:space="preserve">        &lt;vehicle id="typeB.24" x="2.16" y="89.00" angle="177.46" type="Car" speed="13.88" </w:t>
+        <w:t>="5.00" lane="laneB_0" slope="0.00"/&gt;</w:t>
+      </w:r>
+    </w:p>
+    <w:p>
+      <w:pPr>
+        <w:rPr>
+          <w:lang w:val="en-US"/>
+        </w:rPr>
+      </w:pPr>
+      <w:r>
+        <w:rPr>
+          <w:lang w:val="en-US"/>
+        </w:rPr>
+        <w:t xml:space="preserve">    &lt;/</w:t>
+      </w:r>
+      <w:proofErr w:type="spellStart"/>
+      <w:r>
+        <w:rPr>
+          <w:lang w:val="en-US"/>
+        </w:rPr>
+        <w:t>timestep</w:t>
+      </w:r>
+      <w:proofErr w:type="spellEnd"/>
+      <w:r>
+        <w:rPr>
+          <w:lang w:val="en-US"/>
+        </w:rPr>
+        <w:t>&gt;</w:t>
+      </w:r>
+    </w:p>
+    <w:p>
+      <w:pPr>
+        <w:rPr>
+          <w:lang w:val="en-US"/>
+        </w:rPr>
+      </w:pPr>
+      <w:r>
+        <w:rPr>
+          <w:lang w:val="en-US"/>
+        </w:rPr>
+        <w:t xml:space="preserve">    &lt;</w:t>
+      </w:r>
+      <w:proofErr w:type="spellStart"/>
+      <w:r>
+        <w:rPr>
+          <w:lang w:val="en-US"/>
+        </w:rPr>
+        <w:t>timestep</w:t>
+      </w:r>
+      <w:proofErr w:type="spellEnd"/>
+      <w:r>
+        <w:rPr>
+          <w:lang w:val="en-US"/>
+        </w:rPr>
+        <w:t xml:space="preserve"> time="58.50"&gt;</w:t>
+      </w:r>
+    </w:p>
+    <w:p>
+      <w:pPr>
+        <w:rPr>
+          <w:lang w:val="en-US"/>
+        </w:rPr>
+      </w:pPr>
+      <w:r>
+        <w:rPr>
+          <w:lang w:val="en-US"/>
+        </w:rPr>
+        <w:t xml:space="preserve">        &lt;vehicle id="laneADeterministic.21" x="12.80" y="160.40" angle="357.46" type="Car" speed="12.22" </w:t>
       </w:r>
       <w:proofErr w:type="spellStart"/>
       <w:r>
@@ -1674,115 +1944,408 @@
         <w:rPr>
           <w:lang w:val="en-US"/>
         </w:rPr>
-        <w:t>="86.01" lane="laneB_0" slope="0.00"/&gt;</w:t>
-      </w:r>
-    </w:p>
-    <w:p>
-      <w:pPr>
-        <w:rPr>
-          <w:lang w:val="en-US"/>
-        </w:rPr>
-      </w:pPr>
-      <w:r>
-        <w:rPr>
-          <w:lang w:val="en-US"/>
-        </w:rPr>
-        <w:t xml:space="preserve">        &lt;vehicle id="typeB.25" x="0.83" y="118.90" angle="177.46" type="Car" speed="14.56" </w:t>
-      </w:r>
-      <w:proofErr w:type="spellStart"/>
-      <w:r>
-        <w:rPr>
-          <w:lang w:val="en-US"/>
-        </w:rPr>
-        <w:t>pos</w:t>
-      </w:r>
-      <w:proofErr w:type="spellEnd"/>
-      <w:r>
-        <w:rPr>
-          <w:lang w:val="en-US"/>
-        </w:rPr>
-        <w:t>="56.09" lane="laneB_0" slope="0.00"/&gt;</w:t>
-      </w:r>
-    </w:p>
-    <w:p>
-      <w:pPr>
-        <w:rPr>
-          <w:lang w:val="en-US"/>
-        </w:rPr>
-      </w:pPr>
-      <w:r>
-        <w:rPr>
-          <w:lang w:val="en-US"/>
-        </w:rPr>
-        <w:t xml:space="preserve">        &lt;vehicle id="typeB.26" x="-0.31" y="144.67" angle="177.46" type="Car" speed="10.55" </w:t>
-      </w:r>
-      <w:proofErr w:type="spellStart"/>
-      <w:r>
-        <w:rPr>
-          <w:lang w:val="en-US"/>
-        </w:rPr>
-        <w:t>pos</w:t>
-      </w:r>
-      <w:proofErr w:type="spellEnd"/>
-      <w:r>
-        <w:rPr>
-          <w:lang w:val="en-US"/>
-        </w:rPr>
-        <w:t>="30.29" lane="laneB_0" slope="0.00"/&gt;</w:t>
-      </w:r>
-    </w:p>
-    <w:p>
-      <w:pPr>
-        <w:rPr>
-          <w:lang w:val="en-US"/>
-        </w:rPr>
-      </w:pPr>
-      <w:r>
-        <w:rPr>
-          <w:lang w:val="en-US"/>
-        </w:rPr>
-        <w:t xml:space="preserve">        &lt;vehicle id="typeB.27" x="-1.08" y="161.99" angle="177.46" type="Car" speed="5.92" </w:t>
-      </w:r>
-      <w:proofErr w:type="spellStart"/>
-      <w:r>
-        <w:rPr>
-          <w:lang w:val="en-US"/>
-        </w:rPr>
-        <w:t>pos</w:t>
-      </w:r>
-      <w:proofErr w:type="spellEnd"/>
-      <w:r>
-        <w:rPr>
-          <w:lang w:val="en-US"/>
-        </w:rPr>
-        <w:t>="12.95" lane="laneB_0" slope="0.00"/&gt;</w:t>
-      </w:r>
-    </w:p>
-    <w:p>
-      <w:pPr>
-        <w:rPr>
-          <w:lang w:val="en-US"/>
-        </w:rPr>
-      </w:pPr>
-      <w:r>
-        <w:rPr>
-          <w:lang w:val="en-US"/>
-        </w:rPr>
-        <w:t xml:space="preserve">        &lt;vehicle id="typeB.28" x="-1.43" y="169.94" angle="177.46" type="Truck" speed="0.97" </w:t>
-      </w:r>
-      <w:proofErr w:type="spellStart"/>
-      <w:r>
-        <w:rPr>
-          <w:lang w:val="en-US"/>
-        </w:rPr>
-        <w:t>pos</w:t>
-      </w:r>
-      <w:proofErr w:type="spellEnd"/>
-      <w:r>
-        <w:rPr>
-          <w:lang w:val="en-US"/>
-        </w:rPr>
-        <w:t>="5.00" lane="laneB_0" slope="0.00"/&gt;</w:t>
+        <w:t>="160.49" la</w:t>
+      </w:r>
+    </w:p>
+    <w:p>
+      <w:pPr>
+        <w:rPr>
+          <w:lang w:val="en-US"/>
+        </w:rPr>
+      </w:pPr>
+    </w:p>
+    <w:p>
+      <w:pPr>
+        <w:rPr>
+          <w:lang w:val="en-US"/>
+        </w:rPr>
+      </w:pPr>
+    </w:p>
+    <w:p>
+      <w:pPr>
+        <w:rPr>
+          <w:lang w:val="en-US"/>
+        </w:rPr>
+      </w:pPr>
+      <w:proofErr w:type="spellStart"/>
+      <w:r>
+        <w:rPr>
+          <w:lang w:val="en-US"/>
+        </w:rPr>
+        <w:t>Obs</w:t>
+      </w:r>
+      <w:proofErr w:type="spellEnd"/>
+      <w:r>
+        <w:rPr>
+          <w:lang w:val="en-US"/>
+        </w:rPr>
+        <w:t>: I tried to merge below a deterministic and a probabilistic flow to simulate jam, but did not work.</w:t>
+      </w:r>
+    </w:p>
+    <w:p>
+      <w:pPr>
+        <w:rPr>
+          <w:lang w:val="en-US"/>
+        </w:rPr>
+      </w:pPr>
+    </w:p>
+    <w:p>
+      <w:pPr>
+        <w:rPr>
+          <w:lang w:val="en-US"/>
+        </w:rPr>
+      </w:pPr>
+      <w:r>
+        <w:rPr>
+          <w:lang w:val="en-US"/>
+        </w:rPr>
+        <w:t>&lt;</w:t>
+      </w:r>
+      <w:proofErr w:type="gramStart"/>
+      <w:r>
+        <w:rPr>
+          <w:lang w:val="en-US"/>
+        </w:rPr>
+        <w:t>routes</w:t>
+      </w:r>
+      <w:proofErr w:type="gramEnd"/>
+      <w:r>
+        <w:rPr>
+          <w:lang w:val="en-US"/>
+        </w:rPr>
+        <w:t>&gt;</w:t>
+      </w:r>
+    </w:p>
+    <w:p>
+      <w:pPr>
+        <w:rPr>
+          <w:lang w:val="en-US"/>
+        </w:rPr>
+      </w:pPr>
+      <w:r>
+        <w:rPr>
+          <w:lang w:val="en-US"/>
+        </w:rPr>
+        <w:t xml:space="preserve">    &lt;</w:t>
+      </w:r>
+      <w:proofErr w:type="spellStart"/>
+      <w:r>
+        <w:rPr>
+          <w:lang w:val="en-US"/>
+        </w:rPr>
+        <w:t>vTypeDistribution</w:t>
+      </w:r>
+      <w:proofErr w:type="spellEnd"/>
+      <w:r>
+        <w:rPr>
+          <w:lang w:val="en-US"/>
+        </w:rPr>
+        <w:t xml:space="preserve"> id="typedist1"&gt;</w:t>
+      </w:r>
+    </w:p>
+    <w:p>
+      <w:pPr>
+        <w:rPr>
+          <w:lang w:val="en-US"/>
+        </w:rPr>
+      </w:pPr>
+      <w:r>
+        <w:rPr>
+          <w:lang w:val="en-US"/>
+        </w:rPr>
+        <w:t xml:space="preserve">        &lt;</w:t>
+      </w:r>
+      <w:proofErr w:type="spellStart"/>
+      <w:r>
+        <w:rPr>
+          <w:lang w:val="en-US"/>
+        </w:rPr>
+        <w:t>vType</w:t>
+      </w:r>
+      <w:proofErr w:type="spellEnd"/>
+      <w:r>
+        <w:rPr>
+          <w:lang w:val="en-US"/>
+        </w:rPr>
+        <w:t xml:space="preserve"> id="Car" </w:t>
+      </w:r>
+      <w:proofErr w:type="spellStart"/>
+      <w:r>
+        <w:rPr>
+          <w:lang w:val="en-US"/>
+        </w:rPr>
+        <w:t>departSpeed</w:t>
+      </w:r>
+      <w:proofErr w:type="spellEnd"/>
+      <w:r>
+        <w:rPr>
+          <w:lang w:val="en-US"/>
+        </w:rPr>
+        <w:t xml:space="preserve">="max" </w:t>
+      </w:r>
+      <w:proofErr w:type="spellStart"/>
+      <w:r>
+        <w:rPr>
+          <w:lang w:val="en-US"/>
+        </w:rPr>
+        <w:t>accel</w:t>
+      </w:r>
+      <w:proofErr w:type="spellEnd"/>
+      <w:r>
+        <w:rPr>
+          <w:lang w:val="en-US"/>
+        </w:rPr>
+        <w:t xml:space="preserve">="2.6" </w:t>
+      </w:r>
+      <w:proofErr w:type="spellStart"/>
+      <w:r>
+        <w:rPr>
+          <w:lang w:val="en-US"/>
+        </w:rPr>
+        <w:t>decel</w:t>
+      </w:r>
+      <w:proofErr w:type="spellEnd"/>
+      <w:r>
+        <w:rPr>
+          <w:lang w:val="en-US"/>
+        </w:rPr>
+        <w:t xml:space="preserve">="4.5" length="3.91" </w:t>
+      </w:r>
+      <w:proofErr w:type="spellStart"/>
+      <w:r>
+        <w:rPr>
+          <w:lang w:val="en-US"/>
+        </w:rPr>
+        <w:t>maxSpeed</w:t>
+      </w:r>
+      <w:proofErr w:type="spellEnd"/>
+      <w:r>
+        <w:rPr>
+          <w:lang w:val="en-US"/>
+        </w:rPr>
+        <w:t xml:space="preserve">="30.0" </w:t>
+      </w:r>
+      <w:proofErr w:type="spellStart"/>
+      <w:r>
+        <w:rPr>
+          <w:lang w:val="en-US"/>
+        </w:rPr>
+        <w:t>speedDev</w:t>
+      </w:r>
+      <w:proofErr w:type="spellEnd"/>
+      <w:r>
+        <w:rPr>
+          <w:lang w:val="en-US"/>
+        </w:rPr>
+        <w:t xml:space="preserve">="0.1" sigma="0.2" </w:t>
+      </w:r>
+      <w:proofErr w:type="spellStart"/>
+      <w:r>
+        <w:rPr>
+          <w:lang w:val="en-US"/>
+        </w:rPr>
+        <w:t>minGap</w:t>
+      </w:r>
+      <w:proofErr w:type="spellEnd"/>
+      <w:r>
+        <w:rPr>
+          <w:lang w:val="en-US"/>
+        </w:rPr>
+        <w:t>="0.3" probability="0.6"/&gt;</w:t>
+      </w:r>
+    </w:p>
+    <w:p>
+      <w:pPr>
+        <w:rPr>
+          <w:lang w:val="en-US"/>
+        </w:rPr>
+      </w:pPr>
+      <w:r>
+        <w:rPr>
+          <w:lang w:val="en-US"/>
+        </w:rPr>
+        <w:t xml:space="preserve">        &lt;</w:t>
+      </w:r>
+      <w:proofErr w:type="spellStart"/>
+      <w:r>
+        <w:rPr>
+          <w:lang w:val="en-US"/>
+        </w:rPr>
+        <w:t>vType</w:t>
+      </w:r>
+      <w:proofErr w:type="spellEnd"/>
+      <w:r>
+        <w:rPr>
+          <w:lang w:val="en-US"/>
+        </w:rPr>
+        <w:t xml:space="preserve"> id="Truck" </w:t>
+      </w:r>
+      <w:proofErr w:type="spellStart"/>
+      <w:r>
+        <w:rPr>
+          <w:lang w:val="en-US"/>
+        </w:rPr>
+        <w:t>accel</w:t>
+      </w:r>
+      <w:proofErr w:type="spellEnd"/>
+      <w:r>
+        <w:rPr>
+          <w:lang w:val="en-US"/>
+        </w:rPr>
+        <w:t xml:space="preserve">="2.0" </w:t>
+      </w:r>
+      <w:proofErr w:type="spellStart"/>
+      <w:r>
+        <w:rPr>
+          <w:lang w:val="en-US"/>
+        </w:rPr>
+        <w:t>decel</w:t>
+      </w:r>
+      <w:proofErr w:type="spellEnd"/>
+      <w:r>
+        <w:rPr>
+          <w:lang w:val="en-US"/>
+        </w:rPr>
+        <w:t xml:space="preserve">="4" length="4.41" </w:t>
+      </w:r>
+      <w:proofErr w:type="spellStart"/>
+      <w:r>
+        <w:rPr>
+          <w:lang w:val="en-US"/>
+        </w:rPr>
+        <w:t>maxSpeed</w:t>
+      </w:r>
+      <w:proofErr w:type="spellEnd"/>
+      <w:r>
+        <w:rPr>
+          <w:lang w:val="en-US"/>
+        </w:rPr>
+        <w:t xml:space="preserve">="25.0" </w:t>
+      </w:r>
+      <w:proofErr w:type="spellStart"/>
+      <w:r>
+        <w:rPr>
+          <w:lang w:val="en-US"/>
+        </w:rPr>
+        <w:t>speedDev</w:t>
+      </w:r>
+      <w:proofErr w:type="spellEnd"/>
+      <w:r>
+        <w:rPr>
+          <w:lang w:val="en-US"/>
+        </w:rPr>
+        <w:t xml:space="preserve">="0.1" sigma="0.2" </w:t>
+      </w:r>
+      <w:proofErr w:type="spellStart"/>
+      <w:r>
+        <w:rPr>
+          <w:lang w:val="en-US"/>
+        </w:rPr>
+        <w:t>minGap</w:t>
+      </w:r>
+      <w:proofErr w:type="spellEnd"/>
+      <w:r>
+        <w:rPr>
+          <w:lang w:val="en-US"/>
+        </w:rPr>
+        <w:t>="0.3" probability="0.2"/&gt;</w:t>
+      </w:r>
+    </w:p>
+    <w:p>
+      <w:pPr>
+        <w:rPr>
+          <w:lang w:val="en-US"/>
+        </w:rPr>
+      </w:pPr>
+      <w:r>
+        <w:rPr>
+          <w:lang w:val="en-US"/>
+        </w:rPr>
+        <w:t xml:space="preserve">        &lt;</w:t>
+      </w:r>
+      <w:proofErr w:type="spellStart"/>
+      <w:r>
+        <w:rPr>
+          <w:lang w:val="en-US"/>
+        </w:rPr>
+        <w:t>vType</w:t>
+      </w:r>
+      <w:proofErr w:type="spellEnd"/>
+      <w:r>
+        <w:rPr>
+          <w:lang w:val="en-US"/>
+        </w:rPr>
+        <w:t xml:space="preserve"> id="Bus" </w:t>
+      </w:r>
+      <w:proofErr w:type="spellStart"/>
+      <w:r>
+        <w:rPr>
+          <w:lang w:val="en-US"/>
+        </w:rPr>
+        <w:t>accel</w:t>
+      </w:r>
+      <w:proofErr w:type="spellEnd"/>
+      <w:r>
+        <w:rPr>
+          <w:lang w:val="en-US"/>
+        </w:rPr>
+        <w:t xml:space="preserve">="2.0" </w:t>
+      </w:r>
+      <w:proofErr w:type="spellStart"/>
+      <w:r>
+        <w:rPr>
+          <w:lang w:val="en-US"/>
+        </w:rPr>
+        <w:t>decel</w:t>
+      </w:r>
+      <w:proofErr w:type="spellEnd"/>
+      <w:r>
+        <w:rPr>
+          <w:lang w:val="en-US"/>
+        </w:rPr>
+        <w:t xml:space="preserve">="4" length="5" </w:t>
+      </w:r>
+      <w:proofErr w:type="spellStart"/>
+      <w:r>
+        <w:rPr>
+          <w:lang w:val="en-US"/>
+        </w:rPr>
+        <w:t>maxSpeed</w:t>
+      </w:r>
+      <w:proofErr w:type="spellEnd"/>
+      <w:r>
+        <w:rPr>
+          <w:lang w:val="en-US"/>
+        </w:rPr>
+        <w:t xml:space="preserve">="20.0" </w:t>
+      </w:r>
+      <w:proofErr w:type="spellStart"/>
+      <w:r>
+        <w:rPr>
+          <w:lang w:val="en-US"/>
+        </w:rPr>
+        <w:t>speedDev</w:t>
+      </w:r>
+      <w:proofErr w:type="spellEnd"/>
+      <w:r>
+        <w:rPr>
+          <w:lang w:val="en-US"/>
+        </w:rPr>
+        <w:t xml:space="preserve">="0.1" sigma="0.2" </w:t>
+      </w:r>
+      <w:proofErr w:type="spellStart"/>
+      <w:r>
+        <w:rPr>
+          <w:lang w:val="en-US"/>
+        </w:rPr>
+        <w:t>minGap</w:t>
+      </w:r>
+      <w:proofErr w:type="spellEnd"/>
+      <w:r>
+        <w:rPr>
+          <w:lang w:val="en-US"/>
+        </w:rPr>
+        <w:t>="0.3" probability="0.2"/&gt;</w:t>
       </w:r>
     </w:p>
     <w:p>
@@ -1802,7 +2365,7 @@
         <w:rPr>
           <w:lang w:val="en-US"/>
         </w:rPr>
-        <w:t>timestep</w:t>
+        <w:t>vTypeDistribution</w:t>
       </w:r>
       <w:proofErr w:type="spellEnd"/>
       <w:r>
@@ -1822,749 +2385,2256 @@
         <w:rPr>
           <w:lang w:val="en-US"/>
         </w:rPr>
-        <w:t xml:space="preserve">    &lt;</w:t>
-      </w:r>
-      <w:proofErr w:type="spellStart"/>
-      <w:r>
-        <w:rPr>
-          <w:lang w:val="en-US"/>
-        </w:rPr>
-        <w:t>timestep</w:t>
-      </w:r>
-      <w:proofErr w:type="spellEnd"/>
-      <w:r>
-        <w:rPr>
-          <w:lang w:val="en-US"/>
-        </w:rPr>
-        <w:t xml:space="preserve"> time="58.50"&gt;</w:t>
-      </w:r>
-    </w:p>
-    <w:p>
-      <w:pPr>
-        <w:rPr>
-          <w:lang w:val="en-US"/>
-        </w:rPr>
-      </w:pPr>
-      <w:r>
-        <w:rPr>
-          <w:lang w:val="en-US"/>
-        </w:rPr>
-        <w:t xml:space="preserve">        &lt;vehicle id="laneADeterministic.21" x="12.80" y="160.40" angle="357.46" type="Car" speed="12.22" </w:t>
-      </w:r>
-      <w:proofErr w:type="spellStart"/>
-      <w:r>
-        <w:rPr>
-          <w:lang w:val="en-US"/>
-        </w:rPr>
-        <w:t>pos</w:t>
-      </w:r>
-      <w:proofErr w:type="spellEnd"/>
-      <w:r>
-        <w:rPr>
-          <w:lang w:val="en-US"/>
-        </w:rPr>
-        <w:t>="160.49" la</w:t>
-      </w:r>
-    </w:p>
-    <w:p>
-      <w:pPr>
-        <w:rPr>
-          <w:lang w:val="en-US"/>
-        </w:rPr>
-      </w:pPr>
-    </w:p>
-    <w:p>
-      <w:pPr>
-        <w:rPr>
-          <w:lang w:val="en-US"/>
-        </w:rPr>
-      </w:pPr>
-    </w:p>
-    <w:p>
-      <w:pPr>
-        <w:rPr>
-          <w:lang w:val="en-US"/>
-        </w:rPr>
-      </w:pPr>
-      <w:proofErr w:type="spellStart"/>
-      <w:r>
-        <w:rPr>
-          <w:lang w:val="en-US"/>
-        </w:rPr>
-        <w:t>Obs</w:t>
-      </w:r>
-      <w:proofErr w:type="spellEnd"/>
-      <w:r>
-        <w:rPr>
-          <w:lang w:val="en-US"/>
-        </w:rPr>
-        <w:t>: I tried to merge below a deterministic and a probabilistic flow to simulate jam, but did not work.</w:t>
-      </w:r>
-    </w:p>
-    <w:p>
-      <w:pPr>
-        <w:rPr>
-          <w:lang w:val="en-US"/>
-        </w:rPr>
-      </w:pPr>
-      <w:bookmarkStart w:id="0" w:name="_GoBack"/>
-      <w:bookmarkEnd w:id="0"/>
-    </w:p>
-    <w:p>
-      <w:pPr>
-        <w:rPr>
-          <w:lang w:val="en-US"/>
-        </w:rPr>
-      </w:pPr>
+        <w:t xml:space="preserve">    &lt;flow id="</w:t>
+      </w:r>
+      <w:proofErr w:type="spellStart"/>
+      <w:r>
+        <w:rPr>
+          <w:lang w:val="en-US"/>
+        </w:rPr>
+        <w:t>laneAProbabilistic</w:t>
+      </w:r>
+      <w:proofErr w:type="spellEnd"/>
+      <w:r>
+        <w:rPr>
+          <w:lang w:val="en-US"/>
+        </w:rPr>
+        <w:t>" color="1</w:t>
+      </w:r>
+      <w:proofErr w:type="gramStart"/>
+      <w:r>
+        <w:rPr>
+          <w:lang w:val="en-US"/>
+        </w:rPr>
+        <w:t>,0,0</w:t>
+      </w:r>
+      <w:proofErr w:type="gramEnd"/>
+      <w:r>
+        <w:rPr>
+          <w:lang w:val="en-US"/>
+        </w:rPr>
+        <w:t>" begin="0" end= "3000" probability="0.99" type="typedist1"&gt;</w:t>
+      </w:r>
+    </w:p>
+    <w:p>
+      <w:pPr>
+        <w:rPr>
+          <w:lang w:val="en-US"/>
+        </w:rPr>
+      </w:pPr>
+      <w:r>
+        <w:rPr>
+          <w:lang w:val="en-US"/>
+        </w:rPr>
+        <w:t xml:space="preserve">        &lt;route edges="</w:t>
+      </w:r>
+      <w:proofErr w:type="spellStart"/>
+      <w:r>
+        <w:rPr>
+          <w:lang w:val="en-US"/>
+        </w:rPr>
+        <w:t>laneA</w:t>
+      </w:r>
+      <w:proofErr w:type="spellEnd"/>
+      <w:r>
+        <w:rPr>
+          <w:lang w:val="en-US"/>
+        </w:rPr>
+        <w:t>"/&gt;</w:t>
+      </w:r>
+    </w:p>
+    <w:p>
+      <w:pPr>
+        <w:rPr>
+          <w:lang w:val="en-US"/>
+        </w:rPr>
+      </w:pPr>
+      <w:r>
+        <w:rPr>
+          <w:lang w:val="en-US"/>
+        </w:rPr>
+        <w:t xml:space="preserve">    &lt;/flow&gt;    </w:t>
+      </w:r>
+    </w:p>
+    <w:p>
+      <w:pPr>
+        <w:rPr>
+          <w:lang w:val="en-US"/>
+        </w:rPr>
+      </w:pPr>
+      <w:r>
+        <w:rPr>
+          <w:lang w:val="en-US"/>
+        </w:rPr>
+        <w:t xml:space="preserve">    &lt;flow id="</w:t>
+      </w:r>
+      <w:proofErr w:type="spellStart"/>
+      <w:r>
+        <w:rPr>
+          <w:lang w:val="en-US"/>
+        </w:rPr>
+        <w:t>laneADeterministic</w:t>
+      </w:r>
+      <w:proofErr w:type="spellEnd"/>
+      <w:r>
+        <w:rPr>
+          <w:lang w:val="en-US"/>
+        </w:rPr>
+        <w:t>" color="0</w:t>
+      </w:r>
+      <w:proofErr w:type="gramStart"/>
+      <w:r>
+        <w:rPr>
+          <w:lang w:val="en-US"/>
+        </w:rPr>
+        <w:t>,0,1</w:t>
+      </w:r>
+      <w:proofErr w:type="gramEnd"/>
+      <w:r>
+        <w:rPr>
+          <w:lang w:val="en-US"/>
+        </w:rPr>
+        <w:t xml:space="preserve">" begin="0" end= "3000" </w:t>
+      </w:r>
+      <w:proofErr w:type="spellStart"/>
+      <w:r>
+        <w:rPr>
+          <w:lang w:val="en-US"/>
+        </w:rPr>
+        <w:t>vehsPerHour</w:t>
+      </w:r>
+      <w:proofErr w:type="spellEnd"/>
+      <w:r>
+        <w:rPr>
+          <w:lang w:val="en-US"/>
+        </w:rPr>
+        <w:t>="2000000" type="typedist1"&gt;</w:t>
+      </w:r>
+    </w:p>
+    <w:p>
+      <w:pPr>
+        <w:rPr>
+          <w:lang w:val="en-US"/>
+        </w:rPr>
+      </w:pPr>
+      <w:r>
+        <w:rPr>
+          <w:lang w:val="en-US"/>
+        </w:rPr>
+        <w:t xml:space="preserve">        &lt;route edges="</w:t>
+      </w:r>
+      <w:proofErr w:type="spellStart"/>
+      <w:r>
+        <w:rPr>
+          <w:lang w:val="en-US"/>
+        </w:rPr>
+        <w:t>laneA</w:t>
+      </w:r>
+      <w:proofErr w:type="spellEnd"/>
+      <w:r>
+        <w:rPr>
+          <w:lang w:val="en-US"/>
+        </w:rPr>
+        <w:t>"/&gt;</w:t>
+      </w:r>
+    </w:p>
+    <w:p>
+      <w:pPr>
+        <w:rPr>
+          <w:lang w:val="en-US"/>
+        </w:rPr>
+      </w:pPr>
+      <w:r>
+        <w:rPr>
+          <w:lang w:val="en-US"/>
+        </w:rPr>
+        <w:t xml:space="preserve">    &lt;/flow&gt;    </w:t>
+      </w:r>
+    </w:p>
+    <w:p>
+      <w:pPr>
+        <w:rPr>
+          <w:lang w:val="en-US"/>
+        </w:rPr>
+      </w:pPr>
+      <w:r>
+        <w:rPr>
+          <w:lang w:val="en-US"/>
+        </w:rPr>
+        <w:t xml:space="preserve">    &lt;flow id="</w:t>
+      </w:r>
+      <w:proofErr w:type="spellStart"/>
+      <w:r>
+        <w:rPr>
+          <w:lang w:val="en-US"/>
+        </w:rPr>
+        <w:t>typeB</w:t>
+      </w:r>
+      <w:proofErr w:type="spellEnd"/>
+      <w:r>
+        <w:rPr>
+          <w:lang w:val="en-US"/>
+        </w:rPr>
+        <w:t>" color="0</w:t>
+      </w:r>
+      <w:proofErr w:type="gramStart"/>
+      <w:r>
+        <w:rPr>
+          <w:lang w:val="en-US"/>
+        </w:rPr>
+        <w:t>,1,0</w:t>
+      </w:r>
+      <w:proofErr w:type="gramEnd"/>
+      <w:r>
+        <w:rPr>
+          <w:lang w:val="en-US"/>
+        </w:rPr>
+        <w:t>"  begin="0" end= "3000" probability="0.95" type="typedist1"&gt;</w:t>
+      </w:r>
+    </w:p>
+    <w:p>
+      <w:pPr>
+        <w:rPr>
+          <w:lang w:val="en-US"/>
+        </w:rPr>
+      </w:pPr>
+      <w:r>
+        <w:rPr>
+          <w:lang w:val="en-US"/>
+        </w:rPr>
+        <w:lastRenderedPageBreak/>
+        <w:t xml:space="preserve">        &lt;route edges="</w:t>
+      </w:r>
+      <w:proofErr w:type="spellStart"/>
+      <w:r>
+        <w:rPr>
+          <w:lang w:val="en-US"/>
+        </w:rPr>
+        <w:t>laneB</w:t>
+      </w:r>
+      <w:proofErr w:type="spellEnd"/>
+      <w:r>
+        <w:rPr>
+          <w:lang w:val="en-US"/>
+        </w:rPr>
+        <w:t>"/&gt;</w:t>
+      </w:r>
+    </w:p>
+    <w:p>
+      <w:pPr>
+        <w:rPr>
+          <w:lang w:val="en-US"/>
+        </w:rPr>
+      </w:pPr>
+      <w:r>
+        <w:rPr>
+          <w:lang w:val="en-US"/>
+        </w:rPr>
+        <w:t xml:space="preserve">    &lt;/flow&gt;    </w:t>
+      </w:r>
+    </w:p>
+    <w:p>
+      <w:pPr>
+        <w:rPr>
+          <w:lang w:val="en-US"/>
+        </w:rPr>
+      </w:pPr>
+      <w:r>
+        <w:rPr>
+          <w:lang w:val="en-US"/>
+        </w:rPr>
+        <w:t>&lt;/routes&gt;</w:t>
+      </w:r>
+    </w:p>
+    <w:p>
+      <w:pPr>
+        <w:rPr>
+          <w:lang w:val="en-US"/>
+        </w:rPr>
+      </w:pPr>
+    </w:p>
+    <w:p>
+      <w:pPr>
+        <w:rPr>
+          <w:lang w:val="en-US"/>
+        </w:rPr>
+      </w:pPr>
+      <w:r>
+        <w:rPr>
+          <w:lang w:val="en-US"/>
+        </w:rPr>
+        <w:t>// rotate angle so 0 is east (in</w:t>
+      </w:r>
+      <w:r>
+        <w:rPr>
+          <w:lang w:val="en-US"/>
+        </w:rPr>
+        <w:t xml:space="preserve"> Sumo</w:t>
+      </w:r>
+      <w:r>
+        <w:rPr>
+          <w:lang w:val="en-US"/>
+        </w:rPr>
+        <w:t xml:space="preserve"> </w:t>
+      </w:r>
+      <w:r>
+        <w:rPr>
+          <w:lang w:val="en-US"/>
+        </w:rPr>
+        <w:t>(</w:t>
+      </w:r>
+      <w:proofErr w:type="spellStart"/>
+      <w:r>
+        <w:rPr>
+          <w:lang w:val="en-US"/>
+        </w:rPr>
+        <w:t>TraCI's</w:t>
+      </w:r>
+      <w:proofErr w:type="spellEnd"/>
+      <w:r>
+        <w:rPr>
+          <w:lang w:val="en-US"/>
+        </w:rPr>
+        <w:t>)</w:t>
+      </w:r>
+      <w:r>
+        <w:rPr>
+          <w:lang w:val="en-US"/>
+        </w:rPr>
+        <w:t xml:space="preserve"> angle interpretation 0 is north, 90 is east)</w:t>
+      </w:r>
+    </w:p>
+    <w:p>
+      <w:pPr>
+        <w:rPr>
+          <w:lang w:val="en-US"/>
+        </w:rPr>
+      </w:pPr>
+      <w:r>
+        <w:rPr>
+          <w:lang w:val="en-US"/>
+        </w:rPr>
+        <w:t>The angle above is in degrees, with respect to the y-axis:</w:t>
+      </w:r>
+    </w:p>
+    <w:p>
+      <w:pPr>
+        <w:rPr>
+          <w:lang w:val="en-US"/>
+        </w:rPr>
+      </w:pPr>
+      <w:r>
+        <w:rPr>
+          <w:noProof/>
+          <w:lang w:eastAsia="pt-BR"/>
+        </w:rPr>
+        <w:drawing>
+          <wp:inline distT="0" distB="0" distL="0" distR="0">
+            <wp:extent cx="5396230" cy="1835785"/>
+            <wp:effectExtent l="0" t="0" r="0" b="0"/>
+            <wp:docPr id="6" name="Picture 6"/>
+            <wp:cNvGraphicFramePr>
+              <a:graphicFrameLocks xmlns:a="http://schemas.openxmlformats.org/drawingml/2006/main" noChangeAspect="1"/>
+            </wp:cNvGraphicFramePr>
+            <a:graphic xmlns:a="http://schemas.openxmlformats.org/drawingml/2006/main">
+              <a:graphicData uri="http://schemas.openxmlformats.org/drawingml/2006/picture">
+                <pic:pic xmlns:pic="http://schemas.openxmlformats.org/drawingml/2006/picture">
+                  <pic:nvPicPr>
+                    <pic:cNvPr id="0" name="Picture 2"/>
+                    <pic:cNvPicPr>
+                      <a:picLocks noChangeAspect="1" noChangeArrowheads="1"/>
+                    </pic:cNvPicPr>
+                  </pic:nvPicPr>
+                  <pic:blipFill>
+                    <a:blip r:embed="rId20">
+                      <a:extLst>
+                        <a:ext uri="{28A0092B-C50C-407E-A947-70E740481C1C}">
+                          <a14:useLocalDpi xmlns:a14="http://schemas.microsoft.com/office/drawing/2010/main" val="0"/>
+                        </a:ext>
+                      </a:extLst>
+                    </a:blip>
+                    <a:srcRect/>
+                    <a:stretch>
+                      <a:fillRect/>
+                    </a:stretch>
+                  </pic:blipFill>
+                  <pic:spPr bwMode="auto">
+                    <a:xfrm>
+                      <a:off x="0" y="0"/>
+                      <a:ext cx="5396230" cy="1835785"/>
+                    </a:xfrm>
+                    <a:prstGeom prst="rect">
+                      <a:avLst/>
+                    </a:prstGeom>
+                    <a:noFill/>
+                    <a:ln>
+                      <a:noFill/>
+                    </a:ln>
+                  </pic:spPr>
+                </pic:pic>
+              </a:graphicData>
+            </a:graphic>
+          </wp:inline>
+        </w:drawing>
+      </w:r>
+    </w:p>
+    <w:p>
+      <w:pPr>
+        <w:rPr>
+          <w:lang w:val="en-US"/>
+        </w:rPr>
+      </w:pPr>
+    </w:p>
+    <w:p>
+      <w:pPr>
+        <w:rPr>
+          <w:lang w:val="en-US"/>
+        </w:rPr>
+      </w:pPr>
+      <w:r>
+        <w:rPr>
+          <w:lang w:val="en-US"/>
+        </w:rPr>
+        <w:t xml:space="preserve">The source code of </w:t>
+      </w:r>
+      <w:r>
+        <w:rPr>
+          <w:lang w:val="en-US"/>
+        </w:rPr>
+        <w:t>TraCIConnection</w:t>
+      </w:r>
+      <w:r>
+        <w:rPr>
+          <w:lang w:val="en-US"/>
+        </w:rPr>
+        <w:t>.cc in software Veins (</w:t>
+      </w:r>
+      <w:hyperlink r:id="rId21" w:history="1">
+        <w:r>
+          <w:rPr>
+            <w:rStyle w:val="Hyperlink"/>
+            <w:lang w:val="en-US"/>
+          </w:rPr>
+          <w:t>http://veins.car2x.org/documentation/faq/</w:t>
+        </w:r>
+      </w:hyperlink>
+      <w:r>
+        <w:rPr>
+          <w:lang w:val="en-US"/>
+        </w:rPr>
+        <w:t>) has functions to convert coordinates and angles:</w:t>
+      </w:r>
+    </w:p>
+    <w:p>
+      <w:pPr>
+        <w:rPr>
+          <w:lang w:val="en-US"/>
+        </w:rPr>
+      </w:pPr>
+      <w:proofErr w:type="gramStart"/>
+      <w:r>
+        <w:rPr>
+          <w:lang w:val="en-US"/>
+        </w:rPr>
+        <w:t>void</w:t>
+      </w:r>
+      <w:proofErr w:type="gramEnd"/>
+      <w:r>
+        <w:rPr>
+          <w:lang w:val="en-US"/>
+        </w:rPr>
+        <w:t xml:space="preserve"> </w:t>
+      </w:r>
+      <w:proofErr w:type="spellStart"/>
+      <w:r>
+        <w:rPr>
+          <w:lang w:val="en-US"/>
+        </w:rPr>
+        <w:t>TraCIConnection</w:t>
+      </w:r>
+      <w:proofErr w:type="spellEnd"/>
+      <w:r>
+        <w:rPr>
+          <w:lang w:val="en-US"/>
+        </w:rPr>
+        <w:t>::</w:t>
+      </w:r>
+      <w:proofErr w:type="spellStart"/>
+      <w:r>
+        <w:rPr>
+          <w:lang w:val="en-US"/>
+        </w:rPr>
+        <w:t>setNetbounds</w:t>
+      </w:r>
+      <w:proofErr w:type="spellEnd"/>
+      <w:r>
+        <w:rPr>
+          <w:lang w:val="en-US"/>
+        </w:rPr>
+        <w:t>(</w:t>
+      </w:r>
+      <w:proofErr w:type="spellStart"/>
+      <w:r>
+        <w:rPr>
+          <w:lang w:val="en-US"/>
+        </w:rPr>
+        <w:t>TraCICoord</w:t>
+      </w:r>
+      <w:proofErr w:type="spellEnd"/>
+      <w:r>
+        <w:rPr>
+          <w:lang w:val="en-US"/>
+        </w:rPr>
+        <w:t xml:space="preserve"> netbounds1, </w:t>
+      </w:r>
+      <w:proofErr w:type="spellStart"/>
+      <w:r>
+        <w:rPr>
+          <w:lang w:val="en-US"/>
+        </w:rPr>
+        <w:t>TraCICoord</w:t>
+      </w:r>
+      <w:proofErr w:type="spellEnd"/>
+      <w:r>
+        <w:rPr>
+          <w:lang w:val="en-US"/>
+        </w:rPr>
+        <w:t xml:space="preserve"> netbounds2, </w:t>
+      </w:r>
+      <w:proofErr w:type="spellStart"/>
+      <w:r>
+        <w:rPr>
+          <w:lang w:val="en-US"/>
+        </w:rPr>
+        <w:t>int</w:t>
+      </w:r>
+      <w:proofErr w:type="spellEnd"/>
+      <w:r>
+        <w:rPr>
+          <w:lang w:val="en-US"/>
+        </w:rPr>
+        <w:t xml:space="preserve"> margin) {</w:t>
+      </w:r>
+    </w:p>
+    <w:p>
+      <w:pPr>
+        <w:rPr>
+          <w:lang w:val="en-US"/>
+        </w:rPr>
+      </w:pPr>
+      <w:r>
+        <w:rPr>
+          <w:lang w:val="en-US"/>
+        </w:rPr>
+        <w:tab/>
+      </w:r>
+      <w:proofErr w:type="gramStart"/>
+      <w:r>
+        <w:rPr>
+          <w:lang w:val="en-US"/>
+        </w:rPr>
+        <w:t>this</w:t>
+      </w:r>
+      <w:proofErr w:type="gramEnd"/>
+      <w:r>
+        <w:rPr>
+          <w:lang w:val="en-US"/>
+        </w:rPr>
+        <w:t>-&gt;netbounds1 = netbounds1;</w:t>
+      </w:r>
+    </w:p>
+    <w:p>
+      <w:pPr>
+        <w:rPr>
+          <w:lang w:val="en-US"/>
+        </w:rPr>
+      </w:pPr>
+      <w:r>
+        <w:rPr>
+          <w:lang w:val="en-US"/>
+        </w:rPr>
+        <w:tab/>
+      </w:r>
+      <w:proofErr w:type="gramStart"/>
+      <w:r>
+        <w:rPr>
+          <w:lang w:val="en-US"/>
+        </w:rPr>
+        <w:t>this</w:t>
+      </w:r>
+      <w:proofErr w:type="gramEnd"/>
+      <w:r>
+        <w:rPr>
+          <w:lang w:val="en-US"/>
+        </w:rPr>
+        <w:t>-&gt;netbounds2 = netbounds2;</w:t>
+      </w:r>
+    </w:p>
+    <w:p>
+      <w:pPr>
+        <w:rPr>
+          <w:lang w:val="en-US"/>
+        </w:rPr>
+      </w:pPr>
+      <w:r>
+        <w:rPr>
+          <w:lang w:val="en-US"/>
+        </w:rPr>
+        <w:tab/>
+      </w:r>
+      <w:proofErr w:type="gramStart"/>
+      <w:r>
+        <w:rPr>
+          <w:lang w:val="en-US"/>
+        </w:rPr>
+        <w:t>this</w:t>
+      </w:r>
+      <w:proofErr w:type="gramEnd"/>
+      <w:r>
+        <w:rPr>
+          <w:lang w:val="en-US"/>
+        </w:rPr>
+        <w:t>-&gt;margin = margin;</w:t>
+      </w:r>
+    </w:p>
+    <w:p>
+      <w:pPr>
+        <w:rPr>
+          <w:lang w:val="en-US"/>
+        </w:rPr>
+      </w:pPr>
+      <w:r>
+        <w:rPr>
+          <w:lang w:val="en-US"/>
+        </w:rPr>
+        <w:t>}</w:t>
+      </w:r>
+    </w:p>
+    <w:p>
+      <w:pPr>
+        <w:rPr>
+          <w:lang w:val="en-US"/>
+        </w:rPr>
+      </w:pPr>
+    </w:p>
+    <w:p>
+      <w:pPr>
+        <w:rPr>
+          <w:lang w:val="en-US"/>
+        </w:rPr>
+      </w:pPr>
+      <w:proofErr w:type="spellStart"/>
+      <w:r>
+        <w:rPr>
+          <w:lang w:val="en-US"/>
+        </w:rPr>
+        <w:t>Coord</w:t>
+      </w:r>
+      <w:proofErr w:type="spellEnd"/>
+      <w:r>
+        <w:rPr>
+          <w:lang w:val="en-US"/>
+        </w:rPr>
+        <w:t xml:space="preserve"> </w:t>
+      </w:r>
+      <w:proofErr w:type="spellStart"/>
+      <w:r>
+        <w:rPr>
+          <w:lang w:val="en-US"/>
+        </w:rPr>
+        <w:t>TraCIConnection</w:t>
+      </w:r>
+      <w:proofErr w:type="spellEnd"/>
+      <w:r>
+        <w:rPr>
+          <w:lang w:val="en-US"/>
+        </w:rPr>
+        <w:t>::</w:t>
+      </w:r>
+      <w:proofErr w:type="gramStart"/>
+      <w:r>
+        <w:rPr>
+          <w:lang w:val="en-US"/>
+        </w:rPr>
+        <w:t>traci2omnet(</w:t>
+      </w:r>
+      <w:proofErr w:type="spellStart"/>
+      <w:proofErr w:type="gramEnd"/>
+      <w:r>
+        <w:rPr>
+          <w:lang w:val="en-US"/>
+        </w:rPr>
+        <w:t>TraCICoord</w:t>
+      </w:r>
+      <w:proofErr w:type="spellEnd"/>
+      <w:r>
+        <w:rPr>
+          <w:lang w:val="en-US"/>
+        </w:rPr>
+        <w:t xml:space="preserve"> </w:t>
+      </w:r>
+      <w:proofErr w:type="spellStart"/>
+      <w:r>
+        <w:rPr>
+          <w:lang w:val="en-US"/>
+        </w:rPr>
+        <w:t>coord</w:t>
+      </w:r>
+      <w:proofErr w:type="spellEnd"/>
+      <w:r>
+        <w:rPr>
+          <w:lang w:val="en-US"/>
+        </w:rPr>
+        <w:t xml:space="preserve">) </w:t>
+      </w:r>
+      <w:proofErr w:type="spellStart"/>
+      <w:r>
+        <w:rPr>
+          <w:lang w:val="en-US"/>
+        </w:rPr>
+        <w:t>const</w:t>
+      </w:r>
+      <w:proofErr w:type="spellEnd"/>
+      <w:r>
+        <w:rPr>
+          <w:lang w:val="en-US"/>
+        </w:rPr>
+        <w:t xml:space="preserve"> {</w:t>
+      </w:r>
+    </w:p>
+    <w:p>
+      <w:pPr>
+        <w:rPr>
+          <w:lang w:val="en-US"/>
+        </w:rPr>
+      </w:pPr>
+      <w:r>
+        <w:rPr>
+          <w:lang w:val="en-US"/>
+        </w:rPr>
+        <w:tab/>
+      </w:r>
+      <w:proofErr w:type="gramStart"/>
+      <w:r>
+        <w:rPr>
+          <w:lang w:val="en-US"/>
+        </w:rPr>
+        <w:t>return</w:t>
+      </w:r>
+      <w:proofErr w:type="gramEnd"/>
+      <w:r>
+        <w:rPr>
+          <w:lang w:val="en-US"/>
+        </w:rPr>
+        <w:t xml:space="preserve"> </w:t>
+      </w:r>
+      <w:proofErr w:type="spellStart"/>
+      <w:r>
+        <w:rPr>
+          <w:lang w:val="en-US"/>
+        </w:rPr>
+        <w:t>Coord</w:t>
+      </w:r>
+      <w:proofErr w:type="spellEnd"/>
+      <w:r>
+        <w:rPr>
+          <w:lang w:val="en-US"/>
+        </w:rPr>
+        <w:t>(</w:t>
+      </w:r>
+      <w:proofErr w:type="spellStart"/>
+      <w:r>
+        <w:rPr>
+          <w:lang w:val="en-US"/>
+        </w:rPr>
+        <w:t>coord.x</w:t>
+      </w:r>
+      <w:proofErr w:type="spellEnd"/>
+      <w:r>
+        <w:rPr>
+          <w:lang w:val="en-US"/>
+        </w:rPr>
+        <w:t xml:space="preserve"> - netbounds1.x + margin, (netbounds2.y - netbounds1.y) - (</w:t>
+      </w:r>
+      <w:proofErr w:type="spellStart"/>
+      <w:r>
+        <w:rPr>
+          <w:lang w:val="en-US"/>
+        </w:rPr>
+        <w:t>coord.y</w:t>
+      </w:r>
+      <w:proofErr w:type="spellEnd"/>
+      <w:r>
+        <w:rPr>
+          <w:lang w:val="en-US"/>
+        </w:rPr>
+        <w:t xml:space="preserve"> - netbounds1.y) + margin);</w:t>
+      </w:r>
+    </w:p>
+    <w:p>
+      <w:pPr>
+        <w:rPr>
+          <w:lang w:val="en-US"/>
+        </w:rPr>
+      </w:pPr>
+      <w:r>
+        <w:rPr>
+          <w:lang w:val="en-US"/>
+        </w:rPr>
+        <w:t>}</w:t>
+      </w:r>
+    </w:p>
+    <w:p>
+      <w:pPr>
+        <w:rPr>
+          <w:lang w:val="en-US"/>
+        </w:rPr>
+      </w:pPr>
+    </w:p>
+    <w:p>
+      <w:pPr>
+        <w:rPr>
+          <w:lang w:val="en-US"/>
+        </w:rPr>
+      </w:pPr>
+      <w:proofErr w:type="spellStart"/>
+      <w:r>
+        <w:rPr>
+          <w:lang w:val="en-US"/>
+        </w:rPr>
+        <w:t>std</w:t>
+      </w:r>
+      <w:proofErr w:type="spellEnd"/>
+      <w:r>
+        <w:rPr>
+          <w:lang w:val="en-US"/>
+        </w:rPr>
+        <w:t>::list&lt;</w:t>
+      </w:r>
+      <w:proofErr w:type="spellStart"/>
+      <w:r>
+        <w:rPr>
+          <w:lang w:val="en-US"/>
+        </w:rPr>
+        <w:t>Coord</w:t>
+      </w:r>
+      <w:proofErr w:type="spellEnd"/>
+      <w:r>
+        <w:rPr>
+          <w:lang w:val="en-US"/>
+        </w:rPr>
+        <w:t xml:space="preserve">&gt; </w:t>
+      </w:r>
+      <w:proofErr w:type="spellStart"/>
+      <w:r>
+        <w:rPr>
+          <w:lang w:val="en-US"/>
+        </w:rPr>
+        <w:t>TraCIConnection</w:t>
+      </w:r>
+      <w:proofErr w:type="spellEnd"/>
+      <w:r>
+        <w:rPr>
+          <w:lang w:val="en-US"/>
+        </w:rPr>
+        <w:t>::</w:t>
+      </w:r>
+      <w:proofErr w:type="gramStart"/>
+      <w:r>
+        <w:rPr>
+          <w:lang w:val="en-US"/>
+        </w:rPr>
+        <w:t>traci2omnet(</w:t>
+      </w:r>
+      <w:proofErr w:type="spellStart"/>
+      <w:proofErr w:type="gramEnd"/>
+      <w:r>
+        <w:rPr>
+          <w:lang w:val="en-US"/>
+        </w:rPr>
+        <w:t>const</w:t>
+      </w:r>
+      <w:proofErr w:type="spellEnd"/>
+      <w:r>
+        <w:rPr>
+          <w:lang w:val="en-US"/>
+        </w:rPr>
+        <w:t xml:space="preserve"> </w:t>
+      </w:r>
+      <w:proofErr w:type="spellStart"/>
+      <w:r>
+        <w:rPr>
+          <w:lang w:val="en-US"/>
+        </w:rPr>
+        <w:t>std</w:t>
+      </w:r>
+      <w:proofErr w:type="spellEnd"/>
+      <w:r>
+        <w:rPr>
+          <w:lang w:val="en-US"/>
+        </w:rPr>
+        <w:t>::list&lt;</w:t>
+      </w:r>
+      <w:proofErr w:type="spellStart"/>
+      <w:r>
+        <w:rPr>
+          <w:lang w:val="en-US"/>
+        </w:rPr>
+        <w:t>TraCICoord</w:t>
+      </w:r>
+      <w:proofErr w:type="spellEnd"/>
+      <w:r>
+        <w:rPr>
+          <w:lang w:val="en-US"/>
+        </w:rPr>
+        <w:t xml:space="preserve">&gt;&amp; list) </w:t>
+      </w:r>
+      <w:proofErr w:type="spellStart"/>
+      <w:r>
+        <w:rPr>
+          <w:lang w:val="en-US"/>
+        </w:rPr>
+        <w:t>const</w:t>
+      </w:r>
+      <w:proofErr w:type="spellEnd"/>
+      <w:r>
+        <w:rPr>
+          <w:lang w:val="en-US"/>
+        </w:rPr>
+        <w:t xml:space="preserve"> {</w:t>
+      </w:r>
+    </w:p>
+    <w:p>
+      <w:pPr>
+        <w:rPr>
+          <w:lang w:val="en-US"/>
+        </w:rPr>
+      </w:pPr>
+      <w:r>
+        <w:rPr>
+          <w:lang w:val="en-US"/>
+        </w:rPr>
+        <w:tab/>
+      </w:r>
+      <w:proofErr w:type="spellStart"/>
+      <w:r>
+        <w:rPr>
+          <w:lang w:val="en-US"/>
+        </w:rPr>
+        <w:t>std</w:t>
+      </w:r>
+      <w:proofErr w:type="spellEnd"/>
+      <w:r>
+        <w:rPr>
+          <w:lang w:val="en-US"/>
+        </w:rPr>
+        <w:t>::list&lt;</w:t>
+      </w:r>
+      <w:proofErr w:type="spellStart"/>
+      <w:r>
+        <w:rPr>
+          <w:lang w:val="en-US"/>
+        </w:rPr>
+        <w:t>Coord</w:t>
+      </w:r>
+      <w:proofErr w:type="spellEnd"/>
+      <w:r>
+        <w:rPr>
+          <w:lang w:val="en-US"/>
+        </w:rPr>
+        <w:t>&gt; result;</w:t>
+      </w:r>
+    </w:p>
+    <w:p>
+      <w:pPr>
+        <w:rPr>
+          <w:lang w:val="en-US"/>
+        </w:rPr>
+      </w:pPr>
+      <w:r>
+        <w:rPr>
+          <w:lang w:val="en-US"/>
+        </w:rPr>
+        <w:lastRenderedPageBreak/>
+        <w:tab/>
+      </w:r>
+      <w:proofErr w:type="spellStart"/>
+      <w:r>
+        <w:rPr>
+          <w:lang w:val="en-US"/>
+        </w:rPr>
+        <w:t>std</w:t>
+      </w:r>
+      <w:proofErr w:type="spellEnd"/>
+      <w:r>
+        <w:rPr>
+          <w:lang w:val="en-US"/>
+        </w:rPr>
+        <w:t>::</w:t>
+      </w:r>
+      <w:proofErr w:type="gramStart"/>
+      <w:r>
+        <w:rPr>
+          <w:lang w:val="en-US"/>
+        </w:rPr>
+        <w:t>transform(</w:t>
+      </w:r>
+      <w:proofErr w:type="spellStart"/>
+      <w:proofErr w:type="gramEnd"/>
+      <w:r>
+        <w:rPr>
+          <w:lang w:val="en-US"/>
+        </w:rPr>
+        <w:t>list.begin</w:t>
+      </w:r>
+      <w:proofErr w:type="spellEnd"/>
+      <w:r>
+        <w:rPr>
+          <w:lang w:val="en-US"/>
+        </w:rPr>
+        <w:t xml:space="preserve">(), </w:t>
+      </w:r>
+      <w:proofErr w:type="spellStart"/>
+      <w:r>
+        <w:rPr>
+          <w:lang w:val="en-US"/>
+        </w:rPr>
+        <w:t>list.end</w:t>
+      </w:r>
+      <w:proofErr w:type="spellEnd"/>
+      <w:r>
+        <w:rPr>
+          <w:lang w:val="en-US"/>
+        </w:rPr>
+        <w:t xml:space="preserve">(), </w:t>
+      </w:r>
+      <w:proofErr w:type="spellStart"/>
+      <w:r>
+        <w:rPr>
+          <w:lang w:val="en-US"/>
+        </w:rPr>
+        <w:t>std</w:t>
+      </w:r>
+      <w:proofErr w:type="spellEnd"/>
+      <w:r>
+        <w:rPr>
+          <w:lang w:val="en-US"/>
+        </w:rPr>
+        <w:t>::</w:t>
+      </w:r>
+      <w:proofErr w:type="spellStart"/>
+      <w:r>
+        <w:rPr>
+          <w:lang w:val="en-US"/>
+        </w:rPr>
+        <w:t>back_inserter</w:t>
+      </w:r>
+      <w:proofErr w:type="spellEnd"/>
+      <w:r>
+        <w:rPr>
+          <w:lang w:val="en-US"/>
+        </w:rPr>
+        <w:t>(result), traci2omnet_functor(*this));</w:t>
+      </w:r>
+    </w:p>
+    <w:p>
+      <w:pPr>
+        <w:rPr>
+          <w:lang w:val="en-US"/>
+        </w:rPr>
+      </w:pPr>
+      <w:r>
+        <w:rPr>
+          <w:lang w:val="en-US"/>
+        </w:rPr>
+        <w:tab/>
+      </w:r>
+      <w:proofErr w:type="gramStart"/>
+      <w:r>
+        <w:rPr>
+          <w:lang w:val="en-US"/>
+        </w:rPr>
+        <w:t>return</w:t>
+      </w:r>
+      <w:proofErr w:type="gramEnd"/>
+      <w:r>
+        <w:rPr>
+          <w:lang w:val="en-US"/>
+        </w:rPr>
+        <w:t xml:space="preserve"> result;</w:t>
+      </w:r>
+    </w:p>
+    <w:p>
+      <w:pPr>
+        <w:rPr>
+          <w:lang w:val="en-US"/>
+        </w:rPr>
+      </w:pPr>
+      <w:r>
+        <w:rPr>
+          <w:lang w:val="en-US"/>
+        </w:rPr>
+        <w:t>}</w:t>
+      </w:r>
+    </w:p>
+    <w:p>
+      <w:pPr>
+        <w:rPr>
+          <w:lang w:val="en-US"/>
+        </w:rPr>
+      </w:pPr>
+    </w:p>
+    <w:p>
+      <w:pPr>
+        <w:rPr>
+          <w:lang w:val="en-US"/>
+        </w:rPr>
+      </w:pPr>
+      <w:proofErr w:type="spellStart"/>
+      <w:r>
+        <w:rPr>
+          <w:lang w:val="en-US"/>
+        </w:rPr>
+        <w:t>TraCICoord</w:t>
+      </w:r>
+      <w:proofErr w:type="spellEnd"/>
+      <w:r>
+        <w:rPr>
+          <w:lang w:val="en-US"/>
+        </w:rPr>
+        <w:t xml:space="preserve"> </w:t>
+      </w:r>
+      <w:proofErr w:type="spellStart"/>
+      <w:r>
+        <w:rPr>
+          <w:lang w:val="en-US"/>
+        </w:rPr>
+        <w:t>TraCIConnection</w:t>
+      </w:r>
+      <w:proofErr w:type="spellEnd"/>
+      <w:r>
+        <w:rPr>
+          <w:lang w:val="en-US"/>
+        </w:rPr>
+        <w:t>::</w:t>
+      </w:r>
+      <w:proofErr w:type="gramStart"/>
+      <w:r>
+        <w:rPr>
+          <w:lang w:val="en-US"/>
+        </w:rPr>
+        <w:t>omnet2traci(</w:t>
+      </w:r>
+      <w:proofErr w:type="spellStart"/>
+      <w:proofErr w:type="gramEnd"/>
+      <w:r>
+        <w:rPr>
+          <w:lang w:val="en-US"/>
+        </w:rPr>
+        <w:t>Coord</w:t>
+      </w:r>
+      <w:proofErr w:type="spellEnd"/>
+      <w:r>
+        <w:rPr>
+          <w:lang w:val="en-US"/>
+        </w:rPr>
+        <w:t xml:space="preserve"> </w:t>
+      </w:r>
+      <w:proofErr w:type="spellStart"/>
+      <w:r>
+        <w:rPr>
+          <w:lang w:val="en-US"/>
+        </w:rPr>
+        <w:t>coord</w:t>
+      </w:r>
+      <w:proofErr w:type="spellEnd"/>
+      <w:r>
+        <w:rPr>
+          <w:lang w:val="en-US"/>
+        </w:rPr>
+        <w:t xml:space="preserve">) </w:t>
+      </w:r>
+      <w:proofErr w:type="spellStart"/>
+      <w:r>
+        <w:rPr>
+          <w:lang w:val="en-US"/>
+        </w:rPr>
+        <w:t>const</w:t>
+      </w:r>
+      <w:proofErr w:type="spellEnd"/>
+      <w:r>
+        <w:rPr>
+          <w:lang w:val="en-US"/>
+        </w:rPr>
+        <w:t xml:space="preserve"> {</w:t>
+      </w:r>
+    </w:p>
+    <w:p>
+      <w:pPr>
+        <w:rPr>
+          <w:lang w:val="en-US"/>
+        </w:rPr>
+      </w:pPr>
+      <w:r>
+        <w:rPr>
+          <w:lang w:val="en-US"/>
+        </w:rPr>
+        <w:tab/>
+      </w:r>
+      <w:proofErr w:type="gramStart"/>
+      <w:r>
+        <w:rPr>
+          <w:lang w:val="en-US"/>
+        </w:rPr>
+        <w:t>return</w:t>
+      </w:r>
+      <w:proofErr w:type="gramEnd"/>
+      <w:r>
+        <w:rPr>
+          <w:lang w:val="en-US"/>
+        </w:rPr>
+        <w:t xml:space="preserve"> </w:t>
+      </w:r>
+      <w:proofErr w:type="spellStart"/>
+      <w:r>
+        <w:rPr>
+          <w:lang w:val="en-US"/>
+        </w:rPr>
+        <w:t>TraCICoord</w:t>
+      </w:r>
+      <w:proofErr w:type="spellEnd"/>
+      <w:r>
+        <w:rPr>
+          <w:lang w:val="en-US"/>
+        </w:rPr>
+        <w:t>(</w:t>
+      </w:r>
+      <w:proofErr w:type="spellStart"/>
+      <w:r>
+        <w:rPr>
+          <w:lang w:val="en-US"/>
+        </w:rPr>
+        <w:t>coord.x</w:t>
+      </w:r>
+      <w:proofErr w:type="spellEnd"/>
+      <w:r>
+        <w:rPr>
+          <w:lang w:val="en-US"/>
+        </w:rPr>
+        <w:t xml:space="preserve"> + netbounds1.x - margin, (netbounds2.y - netbounds1.y) - (</w:t>
+      </w:r>
+      <w:proofErr w:type="spellStart"/>
+      <w:r>
+        <w:rPr>
+          <w:lang w:val="en-US"/>
+        </w:rPr>
+        <w:t>coord.y</w:t>
+      </w:r>
+      <w:proofErr w:type="spellEnd"/>
+      <w:r>
+        <w:rPr>
+          <w:lang w:val="en-US"/>
+        </w:rPr>
+        <w:t xml:space="preserve"> - netbounds1.y) + margin);</w:t>
+      </w:r>
+    </w:p>
+    <w:p>
+      <w:pPr>
+        <w:rPr>
+          <w:lang w:val="en-US"/>
+        </w:rPr>
+      </w:pPr>
+      <w:r>
+        <w:rPr>
+          <w:lang w:val="en-US"/>
+        </w:rPr>
+        <w:t>}</w:t>
+      </w:r>
+    </w:p>
+    <w:p>
+      <w:pPr>
+        <w:rPr>
+          <w:lang w:val="en-US"/>
+        </w:rPr>
+      </w:pPr>
+    </w:p>
+    <w:p>
+      <w:pPr>
+        <w:rPr>
+          <w:lang w:val="en-US"/>
+        </w:rPr>
+      </w:pPr>
+      <w:proofErr w:type="spellStart"/>
+      <w:r>
+        <w:rPr>
+          <w:lang w:val="en-US"/>
+        </w:rPr>
+        <w:t>std</w:t>
+      </w:r>
+      <w:proofErr w:type="spellEnd"/>
+      <w:r>
+        <w:rPr>
+          <w:lang w:val="en-US"/>
+        </w:rPr>
+        <w:t>::list&lt;</w:t>
+      </w:r>
+      <w:proofErr w:type="spellStart"/>
+      <w:r>
+        <w:rPr>
+          <w:lang w:val="en-US"/>
+        </w:rPr>
+        <w:t>TraCICoord</w:t>
+      </w:r>
+      <w:proofErr w:type="spellEnd"/>
+      <w:r>
+        <w:rPr>
+          <w:lang w:val="en-US"/>
+        </w:rPr>
+        <w:t xml:space="preserve">&gt; </w:t>
+      </w:r>
+      <w:proofErr w:type="spellStart"/>
+      <w:r>
+        <w:rPr>
+          <w:lang w:val="en-US"/>
+        </w:rPr>
+        <w:t>TraCIConnection</w:t>
+      </w:r>
+      <w:proofErr w:type="spellEnd"/>
+      <w:r>
+        <w:rPr>
+          <w:lang w:val="en-US"/>
+        </w:rPr>
+        <w:t>::</w:t>
+      </w:r>
+      <w:proofErr w:type="gramStart"/>
+      <w:r>
+        <w:rPr>
+          <w:lang w:val="en-US"/>
+        </w:rPr>
+        <w:t>omnet2traci(</w:t>
+      </w:r>
+      <w:proofErr w:type="spellStart"/>
+      <w:proofErr w:type="gramEnd"/>
+      <w:r>
+        <w:rPr>
+          <w:lang w:val="en-US"/>
+        </w:rPr>
+        <w:t>const</w:t>
+      </w:r>
+      <w:proofErr w:type="spellEnd"/>
+      <w:r>
+        <w:rPr>
+          <w:lang w:val="en-US"/>
+        </w:rPr>
+        <w:t xml:space="preserve"> </w:t>
+      </w:r>
+      <w:proofErr w:type="spellStart"/>
+      <w:r>
+        <w:rPr>
+          <w:lang w:val="en-US"/>
+        </w:rPr>
+        <w:t>std</w:t>
+      </w:r>
+      <w:proofErr w:type="spellEnd"/>
+      <w:r>
+        <w:rPr>
+          <w:lang w:val="en-US"/>
+        </w:rPr>
+        <w:t>::list&lt;</w:t>
+      </w:r>
+      <w:proofErr w:type="spellStart"/>
+      <w:r>
+        <w:rPr>
+          <w:lang w:val="en-US"/>
+        </w:rPr>
+        <w:t>Coord</w:t>
+      </w:r>
+      <w:proofErr w:type="spellEnd"/>
+      <w:r>
+        <w:rPr>
+          <w:lang w:val="en-US"/>
+        </w:rPr>
+        <w:t xml:space="preserve">&gt;&amp; list) </w:t>
+      </w:r>
+      <w:proofErr w:type="spellStart"/>
+      <w:r>
+        <w:rPr>
+          <w:lang w:val="en-US"/>
+        </w:rPr>
+        <w:t>const</w:t>
+      </w:r>
+      <w:proofErr w:type="spellEnd"/>
+      <w:r>
+        <w:rPr>
+          <w:lang w:val="en-US"/>
+        </w:rPr>
+        <w:t xml:space="preserve"> {</w:t>
+      </w:r>
+    </w:p>
+    <w:p>
+      <w:pPr>
+        <w:rPr>
+          <w:lang w:val="en-US"/>
+        </w:rPr>
+      </w:pPr>
+      <w:r>
+        <w:rPr>
+          <w:lang w:val="en-US"/>
+        </w:rPr>
+        <w:tab/>
+      </w:r>
+      <w:proofErr w:type="spellStart"/>
+      <w:r>
+        <w:rPr>
+          <w:lang w:val="en-US"/>
+        </w:rPr>
+        <w:t>std</w:t>
+      </w:r>
+      <w:proofErr w:type="spellEnd"/>
+      <w:r>
+        <w:rPr>
+          <w:lang w:val="en-US"/>
+        </w:rPr>
+        <w:t>::list&lt;</w:t>
+      </w:r>
+      <w:proofErr w:type="spellStart"/>
+      <w:r>
+        <w:rPr>
+          <w:lang w:val="en-US"/>
+        </w:rPr>
+        <w:t>TraCICoord</w:t>
+      </w:r>
+      <w:proofErr w:type="spellEnd"/>
+      <w:r>
+        <w:rPr>
+          <w:lang w:val="en-US"/>
+        </w:rPr>
+        <w:t>&gt; result;</w:t>
+      </w:r>
+    </w:p>
+    <w:p>
+      <w:pPr>
+        <w:rPr>
+          <w:lang w:val="en-US"/>
+        </w:rPr>
+      </w:pPr>
+      <w:r>
+        <w:rPr>
+          <w:lang w:val="en-US"/>
+        </w:rPr>
+        <w:tab/>
+      </w:r>
+      <w:proofErr w:type="spellStart"/>
+      <w:r>
+        <w:rPr>
+          <w:lang w:val="en-US"/>
+        </w:rPr>
+        <w:t>std</w:t>
+      </w:r>
+      <w:proofErr w:type="spellEnd"/>
+      <w:r>
+        <w:rPr>
+          <w:lang w:val="en-US"/>
+        </w:rPr>
+        <w:t>::</w:t>
+      </w:r>
+      <w:proofErr w:type="gramStart"/>
+      <w:r>
+        <w:rPr>
+          <w:lang w:val="en-US"/>
+        </w:rPr>
+        <w:t>transform(</w:t>
+      </w:r>
+      <w:proofErr w:type="spellStart"/>
+      <w:proofErr w:type="gramEnd"/>
+      <w:r>
+        <w:rPr>
+          <w:lang w:val="en-US"/>
+        </w:rPr>
+        <w:t>list.begin</w:t>
+      </w:r>
+      <w:proofErr w:type="spellEnd"/>
+      <w:r>
+        <w:rPr>
+          <w:lang w:val="en-US"/>
+        </w:rPr>
+        <w:t xml:space="preserve">(), </w:t>
+      </w:r>
+      <w:proofErr w:type="spellStart"/>
+      <w:r>
+        <w:rPr>
+          <w:lang w:val="en-US"/>
+        </w:rPr>
+        <w:t>list.end</w:t>
+      </w:r>
+      <w:proofErr w:type="spellEnd"/>
+      <w:r>
+        <w:rPr>
+          <w:lang w:val="en-US"/>
+        </w:rPr>
+        <w:t xml:space="preserve">(), </w:t>
+      </w:r>
+      <w:proofErr w:type="spellStart"/>
+      <w:r>
+        <w:rPr>
+          <w:lang w:val="en-US"/>
+        </w:rPr>
+        <w:t>std</w:t>
+      </w:r>
+      <w:proofErr w:type="spellEnd"/>
+      <w:r>
+        <w:rPr>
+          <w:lang w:val="en-US"/>
+        </w:rPr>
+        <w:t>::</w:t>
+      </w:r>
+      <w:proofErr w:type="spellStart"/>
+      <w:r>
+        <w:rPr>
+          <w:lang w:val="en-US"/>
+        </w:rPr>
+        <w:t>back_inserter</w:t>
+      </w:r>
+      <w:proofErr w:type="spellEnd"/>
+      <w:r>
+        <w:rPr>
+          <w:lang w:val="en-US"/>
+        </w:rPr>
+        <w:t xml:space="preserve">(result), </w:t>
+      </w:r>
+      <w:proofErr w:type="spellStart"/>
+      <w:r>
+        <w:rPr>
+          <w:lang w:val="en-US"/>
+        </w:rPr>
+        <w:t>std</w:t>
+      </w:r>
+      <w:proofErr w:type="spellEnd"/>
+      <w:r>
+        <w:rPr>
+          <w:lang w:val="en-US"/>
+        </w:rPr>
+        <w:t>::bind1st(</w:t>
+      </w:r>
+      <w:proofErr w:type="spellStart"/>
+      <w:r>
+        <w:rPr>
+          <w:lang w:val="en-US"/>
+        </w:rPr>
+        <w:t>std</w:t>
+      </w:r>
+      <w:proofErr w:type="spellEnd"/>
+      <w:r>
+        <w:rPr>
+          <w:lang w:val="en-US"/>
+        </w:rPr>
+        <w:t>::</w:t>
+      </w:r>
+      <w:proofErr w:type="spellStart"/>
+      <w:r>
+        <w:rPr>
+          <w:lang w:val="en-US"/>
+        </w:rPr>
+        <w:t>mem_fun</w:t>
+      </w:r>
+      <w:proofErr w:type="spellEnd"/>
       <w:r>
         <w:rPr>
           <w:lang w:val="en-US"/>
         </w:rPr>
         <w:t>&lt;</w:t>
       </w:r>
+      <w:proofErr w:type="spellStart"/>
+      <w:r>
+        <w:rPr>
+          <w:lang w:val="en-US"/>
+        </w:rPr>
+        <w:t>TraCICoord</w:t>
+      </w:r>
+      <w:proofErr w:type="spellEnd"/>
+      <w:r>
+        <w:rPr>
+          <w:lang w:val="en-US"/>
+        </w:rPr>
+        <w:t xml:space="preserve">, </w:t>
+      </w:r>
+      <w:proofErr w:type="spellStart"/>
+      <w:r>
+        <w:rPr>
+          <w:lang w:val="en-US"/>
+        </w:rPr>
+        <w:t>TraCIConnection</w:t>
+      </w:r>
+      <w:proofErr w:type="spellEnd"/>
+      <w:r>
+        <w:rPr>
+          <w:lang w:val="en-US"/>
+        </w:rPr>
+        <w:t xml:space="preserve">, </w:t>
+      </w:r>
+      <w:proofErr w:type="spellStart"/>
+      <w:r>
+        <w:rPr>
+          <w:lang w:val="en-US"/>
+        </w:rPr>
+        <w:t>Coord</w:t>
+      </w:r>
+      <w:proofErr w:type="spellEnd"/>
+      <w:r>
+        <w:rPr>
+          <w:lang w:val="en-US"/>
+        </w:rPr>
+        <w:t>&gt;(&amp;</w:t>
+      </w:r>
+      <w:proofErr w:type="spellStart"/>
+      <w:r>
+        <w:rPr>
+          <w:lang w:val="en-US"/>
+        </w:rPr>
+        <w:t>TraCIConnection</w:t>
+      </w:r>
+      <w:proofErr w:type="spellEnd"/>
+      <w:r>
+        <w:rPr>
+          <w:lang w:val="en-US"/>
+        </w:rPr>
+        <w:t>::omnet2traci), this));</w:t>
+      </w:r>
+    </w:p>
+    <w:p>
+      <w:pPr>
+        <w:rPr>
+          <w:lang w:val="en-US"/>
+        </w:rPr>
+      </w:pPr>
+      <w:r>
+        <w:rPr>
+          <w:lang w:val="en-US"/>
+        </w:rPr>
+        <w:tab/>
+      </w:r>
       <w:proofErr w:type="gramStart"/>
       <w:r>
         <w:rPr>
           <w:lang w:val="en-US"/>
         </w:rPr>
-        <w:t>routes</w:t>
+        <w:t>return</w:t>
       </w:r>
       <w:proofErr w:type="gramEnd"/>
       <w:r>
         <w:rPr>
           <w:lang w:val="en-US"/>
         </w:rPr>
-        <w:t>&gt;</w:t>
-      </w:r>
-    </w:p>
-    <w:p>
-      <w:pPr>
-        <w:rPr>
-          <w:lang w:val="en-US"/>
-        </w:rPr>
-      </w:pPr>
-      <w:r>
-        <w:rPr>
-          <w:lang w:val="en-US"/>
-        </w:rPr>
-        <w:t xml:space="preserve">    &lt;</w:t>
-      </w:r>
-      <w:proofErr w:type="spellStart"/>
-      <w:r>
-        <w:rPr>
-          <w:lang w:val="en-US"/>
-        </w:rPr>
-        <w:t>vTypeDistribution</w:t>
-      </w:r>
-      <w:proofErr w:type="spellEnd"/>
-      <w:r>
-        <w:rPr>
-          <w:lang w:val="en-US"/>
-        </w:rPr>
-        <w:t xml:space="preserve"> id="typedist1"&gt;</w:t>
-      </w:r>
-    </w:p>
-    <w:p>
-      <w:pPr>
-        <w:rPr>
-          <w:lang w:val="en-US"/>
-        </w:rPr>
-      </w:pPr>
-      <w:r>
-        <w:rPr>
-          <w:lang w:val="en-US"/>
-        </w:rPr>
-        <w:t xml:space="preserve">        &lt;</w:t>
-      </w:r>
-      <w:proofErr w:type="spellStart"/>
-      <w:r>
-        <w:rPr>
-          <w:lang w:val="en-US"/>
-        </w:rPr>
-        <w:t>vType</w:t>
-      </w:r>
-      <w:proofErr w:type="spellEnd"/>
-      <w:r>
-        <w:rPr>
-          <w:lang w:val="en-US"/>
-        </w:rPr>
-        <w:t xml:space="preserve"> id="Car" </w:t>
-      </w:r>
-      <w:proofErr w:type="spellStart"/>
-      <w:r>
-        <w:rPr>
-          <w:lang w:val="en-US"/>
-        </w:rPr>
-        <w:t>departSpeed</w:t>
-      </w:r>
-      <w:proofErr w:type="spellEnd"/>
-      <w:r>
-        <w:rPr>
-          <w:lang w:val="en-US"/>
-        </w:rPr>
-        <w:t xml:space="preserve">="max" </w:t>
-      </w:r>
-      <w:proofErr w:type="spellStart"/>
-      <w:r>
-        <w:rPr>
-          <w:lang w:val="en-US"/>
-        </w:rPr>
-        <w:t>accel</w:t>
-      </w:r>
-      <w:proofErr w:type="spellEnd"/>
-      <w:r>
-        <w:rPr>
-          <w:lang w:val="en-US"/>
-        </w:rPr>
-        <w:t xml:space="preserve">="2.6" </w:t>
-      </w:r>
-      <w:proofErr w:type="spellStart"/>
-      <w:r>
-        <w:rPr>
-          <w:lang w:val="en-US"/>
-        </w:rPr>
-        <w:t>decel</w:t>
-      </w:r>
-      <w:proofErr w:type="spellEnd"/>
-      <w:r>
-        <w:rPr>
-          <w:lang w:val="en-US"/>
-        </w:rPr>
-        <w:t xml:space="preserve">="4.5" length="3.91" </w:t>
-      </w:r>
-      <w:proofErr w:type="spellStart"/>
-      <w:r>
-        <w:rPr>
-          <w:lang w:val="en-US"/>
-        </w:rPr>
-        <w:t>maxSpeed</w:t>
-      </w:r>
-      <w:proofErr w:type="spellEnd"/>
-      <w:r>
-        <w:rPr>
-          <w:lang w:val="en-US"/>
-        </w:rPr>
-        <w:t xml:space="preserve">="30.0" </w:t>
-      </w:r>
-      <w:proofErr w:type="spellStart"/>
-      <w:r>
-        <w:rPr>
-          <w:lang w:val="en-US"/>
-        </w:rPr>
-        <w:t>speedDev</w:t>
-      </w:r>
-      <w:proofErr w:type="spellEnd"/>
-      <w:r>
-        <w:rPr>
-          <w:lang w:val="en-US"/>
-        </w:rPr>
-        <w:t xml:space="preserve">="0.1" sigma="0.2" </w:t>
-      </w:r>
-      <w:proofErr w:type="spellStart"/>
-      <w:r>
-        <w:rPr>
-          <w:lang w:val="en-US"/>
-        </w:rPr>
-        <w:t>minGap</w:t>
-      </w:r>
-      <w:proofErr w:type="spellEnd"/>
-      <w:r>
-        <w:rPr>
-          <w:lang w:val="en-US"/>
-        </w:rPr>
-        <w:t>="0.3" probability="0.6"/&gt;</w:t>
-      </w:r>
-    </w:p>
-    <w:p>
-      <w:pPr>
-        <w:rPr>
-          <w:lang w:val="en-US"/>
-        </w:rPr>
-      </w:pPr>
-      <w:r>
-        <w:rPr>
-          <w:lang w:val="en-US"/>
-        </w:rPr>
-        <w:t xml:space="preserve">        &lt;</w:t>
-      </w:r>
-      <w:proofErr w:type="spellStart"/>
-      <w:r>
-        <w:rPr>
-          <w:lang w:val="en-US"/>
-        </w:rPr>
-        <w:t>vType</w:t>
-      </w:r>
-      <w:proofErr w:type="spellEnd"/>
-      <w:r>
-        <w:rPr>
-          <w:lang w:val="en-US"/>
-        </w:rPr>
-        <w:t xml:space="preserve"> id="Truck" </w:t>
-      </w:r>
-      <w:proofErr w:type="spellStart"/>
-      <w:r>
-        <w:rPr>
-          <w:lang w:val="en-US"/>
-        </w:rPr>
-        <w:t>accel</w:t>
-      </w:r>
-      <w:proofErr w:type="spellEnd"/>
-      <w:r>
-        <w:rPr>
-          <w:lang w:val="en-US"/>
-        </w:rPr>
-        <w:t xml:space="preserve">="2.0" </w:t>
-      </w:r>
-      <w:proofErr w:type="spellStart"/>
-      <w:r>
-        <w:rPr>
-          <w:lang w:val="en-US"/>
-        </w:rPr>
-        <w:t>decel</w:t>
-      </w:r>
-      <w:proofErr w:type="spellEnd"/>
-      <w:r>
-        <w:rPr>
-          <w:lang w:val="en-US"/>
-        </w:rPr>
-        <w:t xml:space="preserve">="4" length="4.41" </w:t>
-      </w:r>
-      <w:proofErr w:type="spellStart"/>
-      <w:r>
-        <w:rPr>
-          <w:lang w:val="en-US"/>
-        </w:rPr>
-        <w:t>maxSpeed</w:t>
-      </w:r>
-      <w:proofErr w:type="spellEnd"/>
-      <w:r>
-        <w:rPr>
-          <w:lang w:val="en-US"/>
-        </w:rPr>
-        <w:t xml:space="preserve">="25.0" </w:t>
-      </w:r>
-      <w:proofErr w:type="spellStart"/>
-      <w:r>
-        <w:rPr>
-          <w:lang w:val="en-US"/>
-        </w:rPr>
-        <w:t>speedDev</w:t>
-      </w:r>
-      <w:proofErr w:type="spellEnd"/>
-      <w:r>
-        <w:rPr>
-          <w:lang w:val="en-US"/>
-        </w:rPr>
-        <w:t xml:space="preserve">="0.1" sigma="0.2" </w:t>
-      </w:r>
-      <w:proofErr w:type="spellStart"/>
-      <w:r>
-        <w:rPr>
-          <w:lang w:val="en-US"/>
-        </w:rPr>
-        <w:t>minGap</w:t>
-      </w:r>
-      <w:proofErr w:type="spellEnd"/>
-      <w:r>
-        <w:rPr>
-          <w:lang w:val="en-US"/>
-        </w:rPr>
-        <w:t>="0.3" probability="0.2"/&gt;</w:t>
-      </w:r>
-    </w:p>
-    <w:p>
-      <w:pPr>
-        <w:rPr>
-          <w:lang w:val="en-US"/>
-        </w:rPr>
-      </w:pPr>
-      <w:r>
-        <w:rPr>
-          <w:lang w:val="en-US"/>
-        </w:rPr>
-        <w:t xml:space="preserve">        &lt;</w:t>
-      </w:r>
-      <w:proofErr w:type="spellStart"/>
-      <w:r>
-        <w:rPr>
-          <w:lang w:val="en-US"/>
-        </w:rPr>
-        <w:t>vType</w:t>
-      </w:r>
-      <w:proofErr w:type="spellEnd"/>
-      <w:r>
-        <w:rPr>
-          <w:lang w:val="en-US"/>
-        </w:rPr>
-        <w:t xml:space="preserve"> id="Bus" </w:t>
-      </w:r>
-      <w:proofErr w:type="spellStart"/>
-      <w:r>
-        <w:rPr>
-          <w:lang w:val="en-US"/>
-        </w:rPr>
-        <w:t>accel</w:t>
-      </w:r>
-      <w:proofErr w:type="spellEnd"/>
-      <w:r>
-        <w:rPr>
-          <w:lang w:val="en-US"/>
-        </w:rPr>
-        <w:t xml:space="preserve">="2.0" </w:t>
-      </w:r>
-      <w:proofErr w:type="spellStart"/>
-      <w:r>
-        <w:rPr>
-          <w:lang w:val="en-US"/>
-        </w:rPr>
-        <w:t>decel</w:t>
-      </w:r>
-      <w:proofErr w:type="spellEnd"/>
-      <w:r>
-        <w:rPr>
-          <w:lang w:val="en-US"/>
-        </w:rPr>
-        <w:t xml:space="preserve">="4" length="5" </w:t>
-      </w:r>
-      <w:proofErr w:type="spellStart"/>
-      <w:r>
-        <w:rPr>
-          <w:lang w:val="en-US"/>
-        </w:rPr>
-        <w:t>maxSpeed</w:t>
-      </w:r>
-      <w:proofErr w:type="spellEnd"/>
-      <w:r>
-        <w:rPr>
-          <w:lang w:val="en-US"/>
-        </w:rPr>
-        <w:t xml:space="preserve">="20.0" </w:t>
-      </w:r>
-      <w:proofErr w:type="spellStart"/>
-      <w:r>
-        <w:rPr>
-          <w:lang w:val="en-US"/>
-        </w:rPr>
-        <w:t>speedDev</w:t>
-      </w:r>
-      <w:proofErr w:type="spellEnd"/>
-      <w:r>
-        <w:rPr>
-          <w:lang w:val="en-US"/>
-        </w:rPr>
-        <w:t xml:space="preserve">="0.1" sigma="0.2" </w:t>
-      </w:r>
-      <w:proofErr w:type="spellStart"/>
-      <w:r>
-        <w:rPr>
-          <w:lang w:val="en-US"/>
-        </w:rPr>
-        <w:t>minGap</w:t>
-      </w:r>
-      <w:proofErr w:type="spellEnd"/>
-      <w:r>
-        <w:rPr>
-          <w:lang w:val="en-US"/>
-        </w:rPr>
-        <w:t>="0.3" probability="0.2"/&gt;</w:t>
-      </w:r>
-    </w:p>
-    <w:p>
-      <w:pPr>
-        <w:rPr>
-          <w:lang w:val="en-US"/>
-        </w:rPr>
-      </w:pPr>
-      <w:r>
-        <w:rPr>
-          <w:lang w:val="en-US"/>
-        </w:rPr>
-        <w:t xml:space="preserve">    &lt;/</w:t>
-      </w:r>
-      <w:proofErr w:type="spellStart"/>
-      <w:r>
-        <w:rPr>
-          <w:lang w:val="en-US"/>
-        </w:rPr>
-        <w:t>vTypeDistribution</w:t>
-      </w:r>
-      <w:proofErr w:type="spellEnd"/>
-      <w:r>
-        <w:rPr>
-          <w:lang w:val="en-US"/>
-        </w:rPr>
-        <w:t>&gt;</w:t>
-      </w:r>
-    </w:p>
-    <w:p>
-      <w:pPr>
-        <w:rPr>
-          <w:lang w:val="en-US"/>
-        </w:rPr>
-      </w:pPr>
-      <w:r>
-        <w:rPr>
-          <w:lang w:val="en-US"/>
-        </w:rPr>
-        <w:lastRenderedPageBreak/>
-        <w:t xml:space="preserve">    &lt;flow id="</w:t>
-      </w:r>
-      <w:proofErr w:type="spellStart"/>
-      <w:r>
-        <w:rPr>
-          <w:lang w:val="en-US"/>
-        </w:rPr>
-        <w:t>laneAProbabilistic</w:t>
-      </w:r>
-      <w:proofErr w:type="spellEnd"/>
-      <w:r>
-        <w:rPr>
-          <w:lang w:val="en-US"/>
-        </w:rPr>
-        <w:t>" color="1</w:t>
-      </w:r>
+        <w:t xml:space="preserve"> result;</w:t>
+      </w:r>
+    </w:p>
+    <w:p>
+      <w:pPr>
+        <w:rPr>
+          <w:lang w:val="en-US"/>
+        </w:rPr>
+      </w:pPr>
+      <w:r>
+        <w:rPr>
+          <w:lang w:val="en-US"/>
+        </w:rPr>
+        <w:t>}</w:t>
+      </w:r>
+    </w:p>
+    <w:p>
+      <w:pPr>
+        <w:rPr>
+          <w:lang w:val="en-US"/>
+        </w:rPr>
+      </w:pPr>
+    </w:p>
+    <w:p>
+      <w:pPr>
+        <w:rPr>
+          <w:lang w:val="en-US"/>
+        </w:rPr>
+      </w:pPr>
       <w:proofErr w:type="gramStart"/>
       <w:r>
         <w:rPr>
           <w:lang w:val="en-US"/>
         </w:rPr>
-        <w:t>,0,0</w:t>
+        <w:t>double</w:t>
       </w:r>
       <w:proofErr w:type="gramEnd"/>
       <w:r>
         <w:rPr>
           <w:lang w:val="en-US"/>
         </w:rPr>
-        <w:t>" begin="0" end= "3000" probability="0.99" type="typedist1"&gt;</w:t>
-      </w:r>
-    </w:p>
-    <w:p>
-      <w:pPr>
-        <w:rPr>
-          <w:lang w:val="en-US"/>
-        </w:rPr>
-      </w:pPr>
-      <w:r>
-        <w:rPr>
-          <w:lang w:val="en-US"/>
-        </w:rPr>
-        <w:t xml:space="preserve">        &lt;route edges="</w:t>
-      </w:r>
-      <w:proofErr w:type="spellStart"/>
-      <w:r>
-        <w:rPr>
-          <w:lang w:val="en-US"/>
-        </w:rPr>
-        <w:t>laneA</w:t>
-      </w:r>
-      <w:proofErr w:type="spellEnd"/>
-      <w:r>
-        <w:rPr>
-          <w:lang w:val="en-US"/>
-        </w:rPr>
-        <w:t>"/&gt;</w:t>
-      </w:r>
-    </w:p>
-    <w:p>
-      <w:pPr>
-        <w:rPr>
-          <w:lang w:val="en-US"/>
-        </w:rPr>
-      </w:pPr>
-      <w:r>
-        <w:rPr>
-          <w:lang w:val="en-US"/>
-        </w:rPr>
-        <w:t xml:space="preserve">    &lt;/flow&gt;    </w:t>
-      </w:r>
-    </w:p>
-    <w:p>
-      <w:pPr>
-        <w:rPr>
-          <w:lang w:val="en-US"/>
-        </w:rPr>
-      </w:pPr>
-      <w:r>
-        <w:rPr>
-          <w:lang w:val="en-US"/>
-        </w:rPr>
-        <w:t xml:space="preserve">    &lt;flow id="</w:t>
-      </w:r>
-      <w:proofErr w:type="spellStart"/>
-      <w:r>
-        <w:rPr>
-          <w:lang w:val="en-US"/>
-        </w:rPr>
-        <w:t>laneADeterministic</w:t>
-      </w:r>
-      <w:proofErr w:type="spellEnd"/>
-      <w:r>
-        <w:rPr>
-          <w:lang w:val="en-US"/>
-        </w:rPr>
-        <w:t>" color="0</w:t>
+        <w:t xml:space="preserve"> </w:t>
+      </w:r>
+      <w:proofErr w:type="spellStart"/>
+      <w:r>
+        <w:rPr>
+          <w:lang w:val="en-US"/>
+        </w:rPr>
+        <w:t>TraCIConnection</w:t>
+      </w:r>
+      <w:proofErr w:type="spellEnd"/>
+      <w:r>
+        <w:rPr>
+          <w:lang w:val="en-US"/>
+        </w:rPr>
+        <w:t xml:space="preserve">::traci2omnetAngle(double angle) </w:t>
+      </w:r>
+      <w:proofErr w:type="spellStart"/>
+      <w:r>
+        <w:rPr>
+          <w:lang w:val="en-US"/>
+        </w:rPr>
+        <w:t>const</w:t>
+      </w:r>
+      <w:proofErr w:type="spellEnd"/>
+      <w:r>
+        <w:rPr>
+          <w:lang w:val="en-US"/>
+        </w:rPr>
+        <w:t xml:space="preserve"> {</w:t>
+      </w:r>
+    </w:p>
+    <w:p>
+      <w:pPr>
+        <w:rPr>
+          <w:lang w:val="en-US"/>
+        </w:rPr>
+      </w:pPr>
+    </w:p>
+    <w:p>
+      <w:pPr>
+        <w:rPr>
+          <w:lang w:val="en-US"/>
+        </w:rPr>
+      </w:pPr>
+      <w:r>
+        <w:rPr>
+          <w:lang w:val="en-US"/>
+        </w:rPr>
+        <w:tab/>
+        <w:t xml:space="preserve">// rotate angle so 0 is east (in </w:t>
+      </w:r>
+      <w:proofErr w:type="spellStart"/>
+      <w:r>
+        <w:rPr>
+          <w:lang w:val="en-US"/>
+        </w:rPr>
+        <w:t>TraCI's</w:t>
+      </w:r>
+      <w:proofErr w:type="spellEnd"/>
+      <w:r>
+        <w:rPr>
+          <w:lang w:val="en-US"/>
+        </w:rPr>
+        <w:t xml:space="preserve"> angle interpretation 0 is north, 90 is east)</w:t>
+      </w:r>
+    </w:p>
+    <w:p>
+      <w:pPr>
+        <w:rPr>
+          <w:lang w:val="en-US"/>
+        </w:rPr>
+      </w:pPr>
+      <w:r>
+        <w:rPr>
+          <w:lang w:val="en-US"/>
+        </w:rPr>
+        <w:tab/>
       </w:r>
       <w:proofErr w:type="gramStart"/>
       <w:r>
         <w:rPr>
           <w:lang w:val="en-US"/>
         </w:rPr>
-        <w:t>,0,1</w:t>
+        <w:t>angle</w:t>
       </w:r>
       <w:proofErr w:type="gramEnd"/>
       <w:r>
         <w:rPr>
           <w:lang w:val="en-US"/>
         </w:rPr>
-        <w:t xml:space="preserve">" begin="0" end= "3000" </w:t>
-      </w:r>
-      <w:proofErr w:type="spellStart"/>
-      <w:r>
-        <w:rPr>
-          <w:lang w:val="en-US"/>
-        </w:rPr>
-        <w:t>vehsPerHour</w:t>
-      </w:r>
-      <w:proofErr w:type="spellEnd"/>
-      <w:r>
-        <w:rPr>
-          <w:lang w:val="en-US"/>
-        </w:rPr>
-        <w:t>="2000000" type="typedist1"&gt;</w:t>
-      </w:r>
-    </w:p>
-    <w:p>
-      <w:pPr>
-        <w:rPr>
-          <w:lang w:val="en-US"/>
-        </w:rPr>
-      </w:pPr>
-      <w:r>
-        <w:rPr>
-          <w:lang w:val="en-US"/>
-        </w:rPr>
-        <w:t xml:space="preserve">        &lt;route edges="</w:t>
-      </w:r>
-      <w:proofErr w:type="spellStart"/>
-      <w:r>
-        <w:rPr>
-          <w:lang w:val="en-US"/>
-        </w:rPr>
-        <w:t>laneA</w:t>
-      </w:r>
-      <w:proofErr w:type="spellEnd"/>
-      <w:r>
-        <w:rPr>
-          <w:lang w:val="en-US"/>
-        </w:rPr>
-        <w:t>"/&gt;</w:t>
-      </w:r>
-    </w:p>
-    <w:p>
-      <w:pPr>
-        <w:rPr>
-          <w:lang w:val="en-US"/>
-        </w:rPr>
-      </w:pPr>
-      <w:r>
-        <w:rPr>
-          <w:lang w:val="en-US"/>
-        </w:rPr>
-        <w:t xml:space="preserve">    &lt;/flow&gt;    </w:t>
-      </w:r>
-    </w:p>
-    <w:p>
-      <w:pPr>
-        <w:rPr>
-          <w:lang w:val="en-US"/>
-        </w:rPr>
-      </w:pPr>
-      <w:r>
-        <w:rPr>
-          <w:lang w:val="en-US"/>
-        </w:rPr>
-        <w:t xml:space="preserve">    &lt;flow id="</w:t>
-      </w:r>
-      <w:proofErr w:type="spellStart"/>
-      <w:r>
-        <w:rPr>
-          <w:lang w:val="en-US"/>
-        </w:rPr>
-        <w:t>typeB</w:t>
-      </w:r>
-      <w:proofErr w:type="spellEnd"/>
-      <w:r>
-        <w:rPr>
-          <w:lang w:val="en-US"/>
-        </w:rPr>
-        <w:t>" color="0</w:t>
+        <w:t xml:space="preserve"> = 90 - angle;</w:t>
+      </w:r>
+    </w:p>
+    <w:p>
+      <w:pPr>
+        <w:rPr>
+          <w:lang w:val="en-US"/>
+        </w:rPr>
+      </w:pPr>
+    </w:p>
+    <w:p>
+      <w:pPr>
+        <w:rPr>
+          <w:lang w:val="en-US"/>
+        </w:rPr>
+      </w:pPr>
+      <w:r>
+        <w:rPr>
+          <w:lang w:val="en-US"/>
+        </w:rPr>
+        <w:tab/>
+        <w:t>// convert to rad</w:t>
+      </w:r>
+    </w:p>
+    <w:p>
+      <w:pPr>
+        <w:rPr>
+          <w:lang w:val="en-US"/>
+        </w:rPr>
+      </w:pPr>
+      <w:r>
+        <w:rPr>
+          <w:lang w:val="en-US"/>
+        </w:rPr>
+        <w:tab/>
       </w:r>
       <w:proofErr w:type="gramStart"/>
       <w:r>
         <w:rPr>
           <w:lang w:val="en-US"/>
         </w:rPr>
-        <w:t>,1,0</w:t>
+        <w:t>angle</w:t>
       </w:r>
       <w:proofErr w:type="gramEnd"/>
       <w:r>
         <w:rPr>
           <w:lang w:val="en-US"/>
         </w:rPr>
-        <w:t>"  begin="0" end= "3000" probability="0.95" type="typedist1"&gt;</w:t>
-      </w:r>
-    </w:p>
-    <w:p>
-      <w:pPr>
-        <w:rPr>
-          <w:lang w:val="en-US"/>
-        </w:rPr>
-      </w:pPr>
-      <w:r>
-        <w:rPr>
-          <w:lang w:val="en-US"/>
-        </w:rPr>
-        <w:t xml:space="preserve">        &lt;route edges="</w:t>
-      </w:r>
-      <w:proofErr w:type="spellStart"/>
-      <w:r>
-        <w:rPr>
-          <w:lang w:val="en-US"/>
-        </w:rPr>
-        <w:t>laneB</w:t>
-      </w:r>
-      <w:proofErr w:type="spellEnd"/>
-      <w:r>
-        <w:rPr>
-          <w:lang w:val="en-US"/>
-        </w:rPr>
-        <w:t>"/&gt;</w:t>
-      </w:r>
-    </w:p>
-    <w:p>
-      <w:pPr>
-        <w:rPr>
-          <w:lang w:val="en-US"/>
-        </w:rPr>
-      </w:pPr>
-      <w:r>
-        <w:rPr>
-          <w:lang w:val="en-US"/>
-        </w:rPr>
-        <w:t xml:space="preserve">    &lt;/flow&gt;    </w:t>
-      </w:r>
-    </w:p>
-    <w:p>
-      <w:pPr>
-        <w:rPr>
-          <w:lang w:val="en-US"/>
-        </w:rPr>
-      </w:pPr>
-      <w:r>
-        <w:rPr>
-          <w:lang w:val="en-US"/>
-        </w:rPr>
-        <w:t>&lt;/routes&gt;</w:t>
+        <w:t xml:space="preserve"> = angle * M_PI / 180.0;</w:t>
+      </w:r>
+    </w:p>
+    <w:p>
+      <w:pPr>
+        <w:rPr>
+          <w:lang w:val="en-US"/>
+        </w:rPr>
+      </w:pPr>
+    </w:p>
+    <w:p>
+      <w:pPr>
+        <w:rPr>
+          <w:lang w:val="en-US"/>
+        </w:rPr>
+      </w:pPr>
+      <w:r>
+        <w:rPr>
+          <w:lang w:val="en-US"/>
+        </w:rPr>
+        <w:tab/>
+        <w:t>// normalize angle to -M_PI &lt;= angle &lt; M_PI</w:t>
+      </w:r>
+    </w:p>
+    <w:p>
+      <w:pPr>
+        <w:rPr>
+          <w:lang w:val="en-US"/>
+        </w:rPr>
+      </w:pPr>
+      <w:r>
+        <w:rPr>
+          <w:lang w:val="en-US"/>
+        </w:rPr>
+        <w:tab/>
+      </w:r>
+      <w:proofErr w:type="gramStart"/>
+      <w:r>
+        <w:rPr>
+          <w:lang w:val="en-US"/>
+        </w:rPr>
+        <w:t>while</w:t>
+      </w:r>
+      <w:proofErr w:type="gramEnd"/>
+      <w:r>
+        <w:rPr>
+          <w:lang w:val="en-US"/>
+        </w:rPr>
+        <w:t xml:space="preserve"> (angle &lt; -M_PI) angle += 2 * M_PI;</w:t>
+      </w:r>
+    </w:p>
+    <w:p>
+      <w:pPr>
+        <w:rPr>
+          <w:lang w:val="en-US"/>
+        </w:rPr>
+      </w:pPr>
+      <w:r>
+        <w:rPr>
+          <w:lang w:val="en-US"/>
+        </w:rPr>
+        <w:tab/>
+      </w:r>
+      <w:proofErr w:type="gramStart"/>
+      <w:r>
+        <w:rPr>
+          <w:lang w:val="en-US"/>
+        </w:rPr>
+        <w:t>while</w:t>
+      </w:r>
+      <w:proofErr w:type="gramEnd"/>
+      <w:r>
+        <w:rPr>
+          <w:lang w:val="en-US"/>
+        </w:rPr>
+        <w:t xml:space="preserve"> (angle &gt;= M_PI) angle -= 2 * M_PI;</w:t>
+      </w:r>
+    </w:p>
+    <w:p>
+      <w:pPr>
+        <w:rPr>
+          <w:lang w:val="en-US"/>
+        </w:rPr>
+      </w:pPr>
+    </w:p>
+    <w:p>
+      <w:pPr>
+        <w:rPr>
+          <w:lang w:val="en-US"/>
+        </w:rPr>
+      </w:pPr>
+      <w:r>
+        <w:rPr>
+          <w:lang w:val="en-US"/>
+        </w:rPr>
+        <w:tab/>
+      </w:r>
+      <w:proofErr w:type="gramStart"/>
+      <w:r>
+        <w:rPr>
+          <w:lang w:val="en-US"/>
+        </w:rPr>
+        <w:t>return</w:t>
+      </w:r>
+      <w:proofErr w:type="gramEnd"/>
+      <w:r>
+        <w:rPr>
+          <w:lang w:val="en-US"/>
+        </w:rPr>
+        <w:t xml:space="preserve"> angle;</w:t>
+      </w:r>
+    </w:p>
+    <w:p>
+      <w:pPr>
+        <w:rPr>
+          <w:lang w:val="en-US"/>
+        </w:rPr>
+      </w:pPr>
+      <w:r>
+        <w:rPr>
+          <w:lang w:val="en-US"/>
+        </w:rPr>
+        <w:t>}</w:t>
+      </w:r>
+    </w:p>
+    <w:p>
+      <w:pPr>
+        <w:rPr>
+          <w:lang w:val="en-US"/>
+        </w:rPr>
+      </w:pPr>
+    </w:p>
+    <w:p>
+      <w:pPr>
+        <w:rPr>
+          <w:lang w:val="en-US"/>
+        </w:rPr>
+      </w:pPr>
+      <w:proofErr w:type="gramStart"/>
+      <w:r>
+        <w:rPr>
+          <w:lang w:val="en-US"/>
+        </w:rPr>
+        <w:t>double</w:t>
+      </w:r>
+      <w:proofErr w:type="gramEnd"/>
+      <w:r>
+        <w:rPr>
+          <w:lang w:val="en-US"/>
+        </w:rPr>
+        <w:t xml:space="preserve"> </w:t>
+      </w:r>
+      <w:proofErr w:type="spellStart"/>
+      <w:r>
+        <w:rPr>
+          <w:lang w:val="en-US"/>
+        </w:rPr>
+        <w:t>TraCIConnection</w:t>
+      </w:r>
+      <w:proofErr w:type="spellEnd"/>
+      <w:r>
+        <w:rPr>
+          <w:lang w:val="en-US"/>
+        </w:rPr>
+        <w:t xml:space="preserve">::omnet2traciAngle(double angle) </w:t>
+      </w:r>
+      <w:proofErr w:type="spellStart"/>
+      <w:r>
+        <w:rPr>
+          <w:lang w:val="en-US"/>
+        </w:rPr>
+        <w:t>const</w:t>
+      </w:r>
+      <w:proofErr w:type="spellEnd"/>
+      <w:r>
+        <w:rPr>
+          <w:lang w:val="en-US"/>
+        </w:rPr>
+        <w:t xml:space="preserve"> {</w:t>
+      </w:r>
+    </w:p>
+    <w:p>
+      <w:pPr>
+        <w:rPr>
+          <w:lang w:val="en-US"/>
+        </w:rPr>
+      </w:pPr>
+    </w:p>
+    <w:p>
+      <w:pPr>
+        <w:rPr>
+          <w:lang w:val="en-US"/>
+        </w:rPr>
+      </w:pPr>
+      <w:r>
+        <w:rPr>
+          <w:lang w:val="en-US"/>
+        </w:rPr>
+        <w:tab/>
+        <w:t>// convert to degrees</w:t>
+      </w:r>
+    </w:p>
+    <w:p>
+      <w:pPr>
+        <w:rPr>
+          <w:lang w:val="en-US"/>
+        </w:rPr>
+      </w:pPr>
+      <w:r>
+        <w:rPr>
+          <w:lang w:val="en-US"/>
+        </w:rPr>
+        <w:tab/>
+      </w:r>
+      <w:proofErr w:type="gramStart"/>
+      <w:r>
+        <w:rPr>
+          <w:lang w:val="en-US"/>
+        </w:rPr>
+        <w:t>angle</w:t>
+      </w:r>
+      <w:proofErr w:type="gramEnd"/>
+      <w:r>
+        <w:rPr>
+          <w:lang w:val="en-US"/>
+        </w:rPr>
+        <w:t xml:space="preserve"> = angle * 180 / M_PI;</w:t>
+      </w:r>
+    </w:p>
+    <w:p>
+      <w:pPr>
+        <w:rPr>
+          <w:lang w:val="en-US"/>
+        </w:rPr>
+      </w:pPr>
+    </w:p>
+    <w:p>
+      <w:pPr>
+        <w:rPr>
+          <w:lang w:val="en-US"/>
+        </w:rPr>
+      </w:pPr>
+      <w:r>
+        <w:rPr>
+          <w:lang w:val="en-US"/>
+        </w:rPr>
+        <w:tab/>
+        <w:t xml:space="preserve">// rotate angle so 0 is south (in </w:t>
+      </w:r>
+      <w:proofErr w:type="spellStart"/>
+      <w:r>
+        <w:rPr>
+          <w:lang w:val="en-US"/>
+        </w:rPr>
+        <w:t>OMNeT</w:t>
+      </w:r>
+      <w:proofErr w:type="spellEnd"/>
+      <w:r>
+        <w:rPr>
+          <w:lang w:val="en-US"/>
+        </w:rPr>
+        <w:t>++'s angle interpretation 0 is east, 90 is north)</w:t>
+      </w:r>
+    </w:p>
+    <w:p>
+      <w:pPr>
+        <w:rPr>
+          <w:lang w:val="en-US"/>
+        </w:rPr>
+      </w:pPr>
+      <w:r>
+        <w:rPr>
+          <w:lang w:val="en-US"/>
+        </w:rPr>
+        <w:tab/>
+      </w:r>
+      <w:proofErr w:type="gramStart"/>
+      <w:r>
+        <w:rPr>
+          <w:lang w:val="en-US"/>
+        </w:rPr>
+        <w:t>angle</w:t>
+      </w:r>
+      <w:proofErr w:type="gramEnd"/>
+      <w:r>
+        <w:rPr>
+          <w:lang w:val="en-US"/>
+        </w:rPr>
+        <w:t xml:space="preserve"> = 90 - angle;</w:t>
+      </w:r>
+    </w:p>
+    <w:p>
+      <w:pPr>
+        <w:rPr>
+          <w:lang w:val="en-US"/>
+        </w:rPr>
+      </w:pPr>
+    </w:p>
+    <w:p>
+      <w:pPr>
+        <w:rPr>
+          <w:lang w:val="en-US"/>
+        </w:rPr>
+      </w:pPr>
+      <w:r>
+        <w:rPr>
+          <w:lang w:val="en-US"/>
+        </w:rPr>
+        <w:tab/>
+        <w:t>// normalize angle to -180 &lt;= angle &lt; 180</w:t>
+      </w:r>
+    </w:p>
+    <w:p>
+      <w:pPr>
+        <w:rPr>
+          <w:lang w:val="en-US"/>
+        </w:rPr>
+      </w:pPr>
+      <w:r>
+        <w:rPr>
+          <w:lang w:val="en-US"/>
+        </w:rPr>
+        <w:tab/>
+      </w:r>
+      <w:proofErr w:type="gramStart"/>
+      <w:r>
+        <w:rPr>
+          <w:lang w:val="en-US"/>
+        </w:rPr>
+        <w:t>while</w:t>
+      </w:r>
+      <w:proofErr w:type="gramEnd"/>
+      <w:r>
+        <w:rPr>
+          <w:lang w:val="en-US"/>
+        </w:rPr>
+        <w:t xml:space="preserve"> (angle &lt; -180) angle += 360;</w:t>
+      </w:r>
+    </w:p>
+    <w:p>
+      <w:pPr>
+        <w:rPr>
+          <w:lang w:val="en-US"/>
+        </w:rPr>
+      </w:pPr>
+      <w:r>
+        <w:rPr>
+          <w:lang w:val="en-US"/>
+        </w:rPr>
+        <w:tab/>
+      </w:r>
+      <w:proofErr w:type="gramStart"/>
+      <w:r>
+        <w:rPr>
+          <w:lang w:val="en-US"/>
+        </w:rPr>
+        <w:t>while</w:t>
+      </w:r>
+      <w:proofErr w:type="gramEnd"/>
+      <w:r>
+        <w:rPr>
+          <w:lang w:val="en-US"/>
+        </w:rPr>
+        <w:t xml:space="preserve"> (angle &gt;= 180) angle -= 360;</w:t>
+      </w:r>
+    </w:p>
+    <w:p>
+      <w:pPr>
+        <w:rPr>
+          <w:lang w:val="en-US"/>
+        </w:rPr>
+      </w:pPr>
+    </w:p>
+    <w:p>
+      <w:pPr>
+        <w:rPr>
+          <w:lang w:val="en-US"/>
+        </w:rPr>
+      </w:pPr>
+      <w:r>
+        <w:rPr>
+          <w:lang w:val="en-US"/>
+        </w:rPr>
+        <w:tab/>
+      </w:r>
+      <w:proofErr w:type="gramStart"/>
+      <w:r>
+        <w:rPr>
+          <w:lang w:val="en-US"/>
+        </w:rPr>
+        <w:t>return</w:t>
+      </w:r>
+      <w:proofErr w:type="gramEnd"/>
+      <w:r>
+        <w:rPr>
+          <w:lang w:val="en-US"/>
+        </w:rPr>
+        <w:t xml:space="preserve"> angle;</w:t>
+      </w:r>
+    </w:p>
+    <w:p>
+      <w:pPr>
+        <w:rPr>
+          <w:lang w:val="en-US"/>
+        </w:rPr>
+      </w:pPr>
+      <w:r>
+        <w:rPr>
+          <w:lang w:val="en-US"/>
+        </w:rPr>
+        <w:t>}</w:t>
+      </w:r>
+    </w:p>
+    <w:p>
+      <w:pPr>
+        <w:rPr>
+          <w:lang w:val="en-US"/>
+        </w:rPr>
+      </w:pPr>
+    </w:p>
+    <w:p>
+      <w:pPr>
+        <w:rPr>
+          <w:lang w:val="en-US"/>
+        </w:rPr>
+      </w:pPr>
+      <w:r>
+        <w:rPr>
+          <w:lang w:val="en-US"/>
+        </w:rPr>
+        <w:t>}</w:t>
       </w:r>
     </w:p>
     <w:sectPr>
@@ -2580,6 +4650,95 @@
 <file path=word/numbering.xml><?xml version="1.0" encoding="utf-8"?>
 <w:numbering xmlns:wpc="http://schemas.microsoft.com/office/word/2010/wordprocessingCanvas" xmlns:mc="http://schemas.openxmlformats.org/markup-compatibility/2006" xmlns:o="urn:schemas-microsoft-com:office:office" xmlns:r="http://schemas.openxmlformats.org/officeDocument/2006/relationships" xmlns:m="http://schemas.openxmlformats.org/officeDocument/2006/math" xmlns:v="urn:schemas-microsoft-com:vml" xmlns:wp14="http://schemas.microsoft.com/office/word/2010/wordprocessingDrawing" xmlns:wp="http://schemas.openxmlformats.org/drawingml/2006/wordprocessingDrawing" xmlns:w10="urn:schemas-microsoft-com:office:word" xmlns:w="http://schemas.openxmlformats.org/wordprocessingml/2006/main" xmlns:w14="http://schemas.microsoft.com/office/word/2010/wordml" xmlns:wpg="http://schemas.microsoft.com/office/word/2010/wordprocessingGroup" xmlns:wpi="http://schemas.microsoft.com/office/word/2010/wordprocessingInk" xmlns:wne="http://schemas.microsoft.com/office/word/2006/wordml" xmlns:wps="http://schemas.microsoft.com/office/word/2010/wordprocessingShape" mc:Ignorable="w14 wp14">
   <w:abstractNum w:abstractNumId="0">
+    <w:nsid w:val="448F6F0E"/>
+    <w:multiLevelType w:val="hybridMultilevel"/>
+    <w:tmpl w:val="07663824"/>
+    <w:lvl w:ilvl="0" w:tplc="04160011">
+      <w:start w:val="1"/>
+      <w:numFmt w:val="decimal"/>
+      <w:lvlText w:val="%1)"/>
+      <w:lvlJc w:val="left"/>
+      <w:pPr>
+        <w:ind w:left="720" w:hanging="360"/>
+      </w:pPr>
+      <w:rPr>
+        <w:rFonts w:hint="default"/>
+      </w:rPr>
+    </w:lvl>
+    <w:lvl w:ilvl="1" w:tplc="04160019" w:tentative="1">
+      <w:start w:val="1"/>
+      <w:numFmt w:val="lowerLetter"/>
+      <w:lvlText w:val="%2."/>
+      <w:lvlJc w:val="left"/>
+      <w:pPr>
+        <w:ind w:left="1440" w:hanging="360"/>
+      </w:pPr>
+    </w:lvl>
+    <w:lvl w:ilvl="2" w:tplc="0416001B" w:tentative="1">
+      <w:start w:val="1"/>
+      <w:numFmt w:val="lowerRoman"/>
+      <w:lvlText w:val="%3."/>
+      <w:lvlJc w:val="right"/>
+      <w:pPr>
+        <w:ind w:left="2160" w:hanging="180"/>
+      </w:pPr>
+    </w:lvl>
+    <w:lvl w:ilvl="3" w:tplc="0416000F" w:tentative="1">
+      <w:start w:val="1"/>
+      <w:numFmt w:val="decimal"/>
+      <w:lvlText w:val="%4."/>
+      <w:lvlJc w:val="left"/>
+      <w:pPr>
+        <w:ind w:left="2880" w:hanging="360"/>
+      </w:pPr>
+    </w:lvl>
+    <w:lvl w:ilvl="4" w:tplc="04160019" w:tentative="1">
+      <w:start w:val="1"/>
+      <w:numFmt w:val="lowerLetter"/>
+      <w:lvlText w:val="%5."/>
+      <w:lvlJc w:val="left"/>
+      <w:pPr>
+        <w:ind w:left="3600" w:hanging="360"/>
+      </w:pPr>
+    </w:lvl>
+    <w:lvl w:ilvl="5" w:tplc="0416001B" w:tentative="1">
+      <w:start w:val="1"/>
+      <w:numFmt w:val="lowerRoman"/>
+      <w:lvlText w:val="%6."/>
+      <w:lvlJc w:val="right"/>
+      <w:pPr>
+        <w:ind w:left="4320" w:hanging="180"/>
+      </w:pPr>
+    </w:lvl>
+    <w:lvl w:ilvl="6" w:tplc="0416000F" w:tentative="1">
+      <w:start w:val="1"/>
+      <w:numFmt w:val="decimal"/>
+      <w:lvlText w:val="%7."/>
+      <w:lvlJc w:val="left"/>
+      <w:pPr>
+        <w:ind w:left="5040" w:hanging="360"/>
+      </w:pPr>
+    </w:lvl>
+    <w:lvl w:ilvl="7" w:tplc="04160019" w:tentative="1">
+      <w:start w:val="1"/>
+      <w:numFmt w:val="lowerLetter"/>
+      <w:lvlText w:val="%8."/>
+      <w:lvlJc w:val="left"/>
+      <w:pPr>
+        <w:ind w:left="5760" w:hanging="360"/>
+      </w:pPr>
+    </w:lvl>
+    <w:lvl w:ilvl="8" w:tplc="0416001B" w:tentative="1">
+      <w:start w:val="1"/>
+      <w:numFmt w:val="lowerRoman"/>
+      <w:lvlText w:val="%9."/>
+      <w:lvlJc w:val="right"/>
+      <w:pPr>
+        <w:ind w:left="6480" w:hanging="180"/>
+      </w:pPr>
+    </w:lvl>
+  </w:abstractNum>
+  <w:abstractNum w:abstractNumId="1">
     <w:nsid w:val="65AB2495"/>
     <w:multiLevelType w:val="multilevel"/>
     <w:tmpl w:val="3A2AC150"/>
@@ -2729,6 +4888,9 @@
     </w:lvl>
   </w:abstractNum>
   <w:num w:numId="1">
+    <w:abstractNumId w:val="1"/>
+  </w:num>
+  <w:num w:numId="2">
     <w:abstractNumId w:val="0"/>
   </w:num>
 </w:numbering>
@@ -3062,6 +5224,17 @@
     <w:basedOn w:val="DefaultParagraphFont"/>
     <w:rsid w:val="008A1D0F"/>
   </w:style>
+  <w:style w:type="paragraph" w:styleId="ListParagraph">
+    <w:name w:val="List Paragraph"/>
+    <w:basedOn w:val="Normal"/>
+    <w:uiPriority w:val="34"/>
+    <w:qFormat/>
+    <w:rsid w:val="00646295"/>
+    <w:pPr>
+      <w:ind w:left="720"/>
+      <w:contextualSpacing/>
+    </w:pPr>
+  </w:style>
 </w:styles>
 </file>
 
@@ -3393,6 +5566,17 @@
     <w:basedOn w:val="DefaultParagraphFont"/>
     <w:rsid w:val="008A1D0F"/>
   </w:style>
+  <w:style w:type="paragraph" w:styleId="ListParagraph">
+    <w:name w:val="List Paragraph"/>
+    <w:basedOn w:val="Normal"/>
+    <w:uiPriority w:val="34"/>
+    <w:qFormat/>
+    <w:rsid w:val="00646295"/>
+    <w:pPr>
+      <w:ind w:left="720"/>
+      <w:contextualSpacing/>
+    </w:pPr>
+  </w:style>
 </w:styles>
 </file>
 

</xml_diff>